<commit_message>
rapport, info, etap5, etap6, etap7, etap8
rapport, info, etap5, etap6, etap7, etap8
</commit_message>
<xml_diff>
--- a/info/info.docx
+++ b/info/info.docx
@@ -82,7 +82,7 @@
               <w:tab w:val="right" w:leader="dot" w:pos="10456"/>
             </w:tabs>
             <w:rPr>
-              <w:rFonts w:ascii="Segoe UI" w:eastAsiaTheme="minorEastAsia" w:hAnsi="Segoe UI" w:cs="Segoe UI"/>
+              <w:rFonts w:eastAsiaTheme="minorEastAsia"/>
               <w:noProof/>
               <w:lang w:eastAsia="fr-CH"/>
             </w:rPr>
@@ -105,7 +105,7 @@
             </w:rPr>
             <w:fldChar w:fldCharType="separate"/>
           </w:r>
-          <w:hyperlink w:anchor="_Toc187763566" w:history="1">
+          <w:hyperlink w:anchor="_Toc188366227" w:history="1">
             <w:r>
               <w:rPr>
                 <w:rStyle w:val="Lienhypertexte"/>
@@ -117,7 +117,6 @@
             </w:r>
             <w:r>
               <w:rPr>
-                <w:rFonts w:ascii="Segoe UI" w:hAnsi="Segoe UI" w:cs="Segoe UI"/>
                 <w:noProof/>
                 <w:webHidden/>
               </w:rPr>
@@ -125,7 +124,6 @@
             </w:r>
             <w:r>
               <w:rPr>
-                <w:rFonts w:ascii="Segoe UI" w:hAnsi="Segoe UI" w:cs="Segoe UI"/>
                 <w:noProof/>
                 <w:webHidden/>
               </w:rPr>
@@ -133,22 +131,19 @@
             </w:r>
             <w:r>
               <w:rPr>
-                <w:rFonts w:ascii="Segoe UI" w:hAnsi="Segoe UI" w:cs="Segoe UI"/>
                 <w:noProof/>
                 <w:webHidden/>
               </w:rPr>
-              <w:instrText xml:space="preserve"> PAGEREF _Toc187763566 \h </w:instrText>
+              <w:instrText xml:space="preserve"> PAGEREF _Toc188366227 \h </w:instrText>
             </w:r>
             <w:r>
               <w:rPr>
-                <w:rFonts w:ascii="Segoe UI" w:hAnsi="Segoe UI" w:cs="Segoe UI"/>
                 <w:noProof/>
                 <w:webHidden/>
               </w:rPr>
             </w:r>
             <w:r>
               <w:rPr>
-                <w:rFonts w:ascii="Segoe UI" w:hAnsi="Segoe UI" w:cs="Segoe UI"/>
                 <w:noProof/>
                 <w:webHidden/>
               </w:rPr>
@@ -156,7 +151,6 @@
             </w:r>
             <w:r>
               <w:rPr>
-                <w:rFonts w:ascii="Segoe UI" w:hAnsi="Segoe UI" w:cs="Segoe UI"/>
                 <w:noProof/>
                 <w:webHidden/>
               </w:rPr>
@@ -164,7 +158,6 @@
             </w:r>
             <w:r>
               <w:rPr>
-                <w:rFonts w:ascii="Segoe UI" w:hAnsi="Segoe UI" w:cs="Segoe UI"/>
                 <w:noProof/>
                 <w:webHidden/>
               </w:rPr>
@@ -179,12 +172,12 @@
               <w:tab w:val="right" w:leader="dot" w:pos="10456"/>
             </w:tabs>
             <w:rPr>
-              <w:rFonts w:ascii="Segoe UI" w:eastAsiaTheme="minorEastAsia" w:hAnsi="Segoe UI" w:cs="Segoe UI"/>
+              <w:rFonts w:eastAsiaTheme="minorEastAsia"/>
               <w:noProof/>
               <w:lang w:eastAsia="fr-CH"/>
             </w:rPr>
           </w:pPr>
-          <w:hyperlink w:anchor="_Toc187763567" w:history="1">
+          <w:hyperlink w:anchor="_Toc188366228" w:history="1">
             <w:r>
               <w:rPr>
                 <w:rStyle w:val="Lienhypertexte"/>
@@ -196,7 +189,6 @@
             </w:r>
             <w:r>
               <w:rPr>
-                <w:rFonts w:ascii="Segoe UI" w:hAnsi="Segoe UI" w:cs="Segoe UI"/>
                 <w:noProof/>
                 <w:webHidden/>
               </w:rPr>
@@ -204,7 +196,6 @@
             </w:r>
             <w:r>
               <w:rPr>
-                <w:rFonts w:ascii="Segoe UI" w:hAnsi="Segoe UI" w:cs="Segoe UI"/>
                 <w:noProof/>
                 <w:webHidden/>
               </w:rPr>
@@ -212,22 +203,19 @@
             </w:r>
             <w:r>
               <w:rPr>
-                <w:rFonts w:ascii="Segoe UI" w:hAnsi="Segoe UI" w:cs="Segoe UI"/>
                 <w:noProof/>
                 <w:webHidden/>
               </w:rPr>
-              <w:instrText xml:space="preserve"> PAGEREF _Toc187763567 \h </w:instrText>
+              <w:instrText xml:space="preserve"> PAGEREF _Toc188366228 \h </w:instrText>
             </w:r>
             <w:r>
               <w:rPr>
-                <w:rFonts w:ascii="Segoe UI" w:hAnsi="Segoe UI" w:cs="Segoe UI"/>
                 <w:noProof/>
                 <w:webHidden/>
               </w:rPr>
             </w:r>
             <w:r>
               <w:rPr>
-                <w:rFonts w:ascii="Segoe UI" w:hAnsi="Segoe UI" w:cs="Segoe UI"/>
                 <w:noProof/>
                 <w:webHidden/>
               </w:rPr>
@@ -235,7 +223,6 @@
             </w:r>
             <w:r>
               <w:rPr>
-                <w:rFonts w:ascii="Segoe UI" w:hAnsi="Segoe UI" w:cs="Segoe UI"/>
                 <w:noProof/>
                 <w:webHidden/>
               </w:rPr>
@@ -243,7 +230,6 @@
             </w:r>
             <w:r>
               <w:rPr>
-                <w:rFonts w:ascii="Segoe UI" w:hAnsi="Segoe UI" w:cs="Segoe UI"/>
                 <w:noProof/>
                 <w:webHidden/>
               </w:rPr>
@@ -258,12 +244,12 @@
               <w:tab w:val="right" w:leader="dot" w:pos="10456"/>
             </w:tabs>
             <w:rPr>
-              <w:rFonts w:ascii="Segoe UI" w:eastAsiaTheme="minorEastAsia" w:hAnsi="Segoe UI" w:cs="Segoe UI"/>
+              <w:rFonts w:eastAsiaTheme="minorEastAsia"/>
               <w:noProof/>
               <w:lang w:eastAsia="fr-CH"/>
             </w:rPr>
           </w:pPr>
-          <w:hyperlink w:anchor="_Toc187763568" w:history="1">
+          <w:hyperlink w:anchor="_Toc188366229" w:history="1">
             <w:r>
               <w:rPr>
                 <w:rStyle w:val="Lienhypertexte"/>
@@ -274,7 +260,6 @@
             </w:r>
             <w:r>
               <w:rPr>
-                <w:rFonts w:ascii="Segoe UI" w:hAnsi="Segoe UI" w:cs="Segoe UI"/>
                 <w:noProof/>
                 <w:webHidden/>
               </w:rPr>
@@ -282,7 +267,6 @@
             </w:r>
             <w:r>
               <w:rPr>
-                <w:rFonts w:ascii="Segoe UI" w:hAnsi="Segoe UI" w:cs="Segoe UI"/>
                 <w:noProof/>
                 <w:webHidden/>
               </w:rPr>
@@ -290,22 +274,19 @@
             </w:r>
             <w:r>
               <w:rPr>
-                <w:rFonts w:ascii="Segoe UI" w:hAnsi="Segoe UI" w:cs="Segoe UI"/>
                 <w:noProof/>
                 <w:webHidden/>
               </w:rPr>
-              <w:instrText xml:space="preserve"> PAGEREF _Toc187763568 \h </w:instrText>
+              <w:instrText xml:space="preserve"> PAGEREF _Toc188366229 \h </w:instrText>
             </w:r>
             <w:r>
               <w:rPr>
-                <w:rFonts w:ascii="Segoe UI" w:hAnsi="Segoe UI" w:cs="Segoe UI"/>
                 <w:noProof/>
                 <w:webHidden/>
               </w:rPr>
             </w:r>
             <w:r>
               <w:rPr>
-                <w:rFonts w:ascii="Segoe UI" w:hAnsi="Segoe UI" w:cs="Segoe UI"/>
                 <w:noProof/>
                 <w:webHidden/>
               </w:rPr>
@@ -313,7 +294,6 @@
             </w:r>
             <w:r>
               <w:rPr>
-                <w:rFonts w:ascii="Segoe UI" w:hAnsi="Segoe UI" w:cs="Segoe UI"/>
                 <w:noProof/>
                 <w:webHidden/>
               </w:rPr>
@@ -321,7 +301,6 @@
             </w:r>
             <w:r>
               <w:rPr>
-                <w:rFonts w:ascii="Segoe UI" w:hAnsi="Segoe UI" w:cs="Segoe UI"/>
                 <w:noProof/>
                 <w:webHidden/>
               </w:rPr>
@@ -336,12 +315,12 @@
               <w:tab w:val="right" w:leader="dot" w:pos="10456"/>
             </w:tabs>
             <w:rPr>
-              <w:rFonts w:ascii="Segoe UI" w:eastAsiaTheme="minorEastAsia" w:hAnsi="Segoe UI" w:cs="Segoe UI"/>
+              <w:rFonts w:eastAsiaTheme="minorEastAsia"/>
               <w:noProof/>
               <w:lang w:eastAsia="fr-CH"/>
             </w:rPr>
           </w:pPr>
-          <w:hyperlink w:anchor="_Toc187763569" w:history="1">
+          <w:hyperlink w:anchor="_Toc188366230" w:history="1">
             <w:r>
               <w:rPr>
                 <w:rStyle w:val="Lienhypertexte"/>
@@ -352,7 +331,6 @@
             </w:r>
             <w:r>
               <w:rPr>
-                <w:rFonts w:ascii="Segoe UI" w:hAnsi="Segoe UI" w:cs="Segoe UI"/>
                 <w:noProof/>
                 <w:webHidden/>
               </w:rPr>
@@ -360,7 +338,6 @@
             </w:r>
             <w:r>
               <w:rPr>
-                <w:rFonts w:ascii="Segoe UI" w:hAnsi="Segoe UI" w:cs="Segoe UI"/>
                 <w:noProof/>
                 <w:webHidden/>
               </w:rPr>
@@ -368,22 +345,19 @@
             </w:r>
             <w:r>
               <w:rPr>
-                <w:rFonts w:ascii="Segoe UI" w:hAnsi="Segoe UI" w:cs="Segoe UI"/>
                 <w:noProof/>
                 <w:webHidden/>
               </w:rPr>
-              <w:instrText xml:space="preserve"> PAGEREF _Toc187763569 \h </w:instrText>
+              <w:instrText xml:space="preserve"> PAGEREF _Toc188366230 \h </w:instrText>
             </w:r>
             <w:r>
               <w:rPr>
-                <w:rFonts w:ascii="Segoe UI" w:hAnsi="Segoe UI" w:cs="Segoe UI"/>
                 <w:noProof/>
                 <w:webHidden/>
               </w:rPr>
             </w:r>
             <w:r>
               <w:rPr>
-                <w:rFonts w:ascii="Segoe UI" w:hAnsi="Segoe UI" w:cs="Segoe UI"/>
                 <w:noProof/>
                 <w:webHidden/>
               </w:rPr>
@@ -391,7 +365,6 @@
             </w:r>
             <w:r>
               <w:rPr>
-                <w:rFonts w:ascii="Segoe UI" w:hAnsi="Segoe UI" w:cs="Segoe UI"/>
                 <w:noProof/>
                 <w:webHidden/>
               </w:rPr>
@@ -399,7 +372,219 @@
             </w:r>
             <w:r>
               <w:rPr>
+                <w:noProof/>
+                <w:webHidden/>
+              </w:rPr>
+              <w:fldChar w:fldCharType="end"/>
+            </w:r>
+          </w:hyperlink>
+        </w:p>
+        <w:p>
+          <w:pPr>
+            <w:pStyle w:val="TM1"/>
+            <w:tabs>
+              <w:tab w:val="right" w:leader="dot" w:pos="10456"/>
+            </w:tabs>
+            <w:rPr>
+              <w:rFonts w:eastAsiaTheme="minorEastAsia"/>
+              <w:noProof/>
+              <w:lang w:eastAsia="fr-CH"/>
+            </w:rPr>
+          </w:pPr>
+          <w:hyperlink w:anchor="_Toc188366231" w:history="1">
+            <w:r>
+              <w:rPr>
+                <w:rStyle w:val="Lienhypertexte"/>
                 <w:rFonts w:ascii="Segoe UI" w:hAnsi="Segoe UI" w:cs="Segoe UI"/>
+                <w:noProof/>
+              </w:rPr>
+              <w:t>Npm</w:t>
+            </w:r>
+            <w:r>
+              <w:rPr>
+                <w:noProof/>
+                <w:webHidden/>
+              </w:rPr>
+              <w:tab/>
+            </w:r>
+            <w:r>
+              <w:rPr>
+                <w:noProof/>
+                <w:webHidden/>
+              </w:rPr>
+              <w:fldChar w:fldCharType="begin"/>
+            </w:r>
+            <w:r>
+              <w:rPr>
+                <w:noProof/>
+                <w:webHidden/>
+              </w:rPr>
+              <w:instrText xml:space="preserve"> PAGEREF _Toc188366231 \h </w:instrText>
+            </w:r>
+            <w:r>
+              <w:rPr>
+                <w:noProof/>
+                <w:webHidden/>
+              </w:rPr>
+            </w:r>
+            <w:r>
+              <w:rPr>
+                <w:noProof/>
+                <w:webHidden/>
+              </w:rPr>
+              <w:fldChar w:fldCharType="separate"/>
+            </w:r>
+            <w:r>
+              <w:rPr>
+                <w:noProof/>
+                <w:webHidden/>
+              </w:rPr>
+              <w:t>3</w:t>
+            </w:r>
+            <w:r>
+              <w:rPr>
+                <w:noProof/>
+                <w:webHidden/>
+              </w:rPr>
+              <w:fldChar w:fldCharType="end"/>
+            </w:r>
+          </w:hyperlink>
+        </w:p>
+        <w:p>
+          <w:pPr>
+            <w:pStyle w:val="TM2"/>
+            <w:tabs>
+              <w:tab w:val="right" w:leader="dot" w:pos="10456"/>
+            </w:tabs>
+            <w:rPr>
+              <w:rFonts w:eastAsiaTheme="minorEastAsia"/>
+              <w:noProof/>
+              <w:lang w:eastAsia="fr-CH"/>
+            </w:rPr>
+          </w:pPr>
+          <w:hyperlink w:anchor="_Toc188366232" w:history="1">
+            <w:r>
+              <w:rPr>
+                <w:rStyle w:val="Lienhypertexte"/>
+                <w:noProof/>
+                <w:shd w:val="clear" w:color="auto" w:fill="F5F5F5"/>
+              </w:rPr>
+              <w:t>Corrections</w:t>
+            </w:r>
+            <w:r>
+              <w:rPr>
+                <w:noProof/>
+                <w:webHidden/>
+              </w:rPr>
+              <w:tab/>
+            </w:r>
+            <w:r>
+              <w:rPr>
+                <w:noProof/>
+                <w:webHidden/>
+              </w:rPr>
+              <w:fldChar w:fldCharType="begin"/>
+            </w:r>
+            <w:r>
+              <w:rPr>
+                <w:noProof/>
+                <w:webHidden/>
+              </w:rPr>
+              <w:instrText xml:space="preserve"> PAGEREF _Toc188366232 \h </w:instrText>
+            </w:r>
+            <w:r>
+              <w:rPr>
+                <w:noProof/>
+                <w:webHidden/>
+              </w:rPr>
+            </w:r>
+            <w:r>
+              <w:rPr>
+                <w:noProof/>
+                <w:webHidden/>
+              </w:rPr>
+              <w:fldChar w:fldCharType="separate"/>
+            </w:r>
+            <w:r>
+              <w:rPr>
+                <w:noProof/>
+                <w:webHidden/>
+              </w:rPr>
+              <w:t>3</w:t>
+            </w:r>
+            <w:r>
+              <w:rPr>
+                <w:noProof/>
+                <w:webHidden/>
+              </w:rPr>
+              <w:fldChar w:fldCharType="end"/>
+            </w:r>
+          </w:hyperlink>
+        </w:p>
+        <w:p>
+          <w:pPr>
+            <w:pStyle w:val="TM1"/>
+            <w:tabs>
+              <w:tab w:val="right" w:leader="dot" w:pos="10456"/>
+            </w:tabs>
+            <w:rPr>
+              <w:rFonts w:eastAsiaTheme="minorEastAsia"/>
+              <w:noProof/>
+              <w:lang w:eastAsia="fr-CH"/>
+            </w:rPr>
+          </w:pPr>
+          <w:hyperlink w:anchor="_Toc188366233" w:history="1">
+            <w:r>
+              <w:rPr>
+                <w:rStyle w:val="Lienhypertexte"/>
+                <w:rFonts w:ascii="Segoe UI" w:hAnsi="Segoe UI" w:cs="Segoe UI"/>
+                <w:noProof/>
+              </w:rPr>
+              <w:t>Webographie</w:t>
+            </w:r>
+            <w:r>
+              <w:rPr>
+                <w:noProof/>
+                <w:webHidden/>
+              </w:rPr>
+              <w:tab/>
+            </w:r>
+            <w:r>
+              <w:rPr>
+                <w:noProof/>
+                <w:webHidden/>
+              </w:rPr>
+              <w:fldChar w:fldCharType="begin"/>
+            </w:r>
+            <w:r>
+              <w:rPr>
+                <w:noProof/>
+                <w:webHidden/>
+              </w:rPr>
+              <w:instrText xml:space="preserve"> PAGEREF _Toc188366233 \h </w:instrText>
+            </w:r>
+            <w:r>
+              <w:rPr>
+                <w:noProof/>
+                <w:webHidden/>
+              </w:rPr>
+            </w:r>
+            <w:r>
+              <w:rPr>
+                <w:noProof/>
+                <w:webHidden/>
+              </w:rPr>
+              <w:fldChar w:fldCharType="separate"/>
+            </w:r>
+            <w:r>
+              <w:rPr>
+                <w:noProof/>
+                <w:webHidden/>
+              </w:rPr>
+              <w:t>3</w:t>
+            </w:r>
+            <w:r>
+              <w:rPr>
                 <w:noProof/>
                 <w:webHidden/>
               </w:rPr>
@@ -449,7 +634,7 @@
           <w:lang w:val="en-US"/>
         </w:rPr>
       </w:pPr>
-      <w:bookmarkStart w:id="0" w:name="_Toc187763566"/>
+      <w:bookmarkStart w:id="0" w:name="_Toc188366227"/>
       <w:r>
         <w:rPr>
           <w:rFonts w:ascii="Segoe UI" w:hAnsi="Segoe UI" w:cs="Segoe UI"/>
@@ -468,7 +653,7 @@
           <w:lang w:val="en-US"/>
         </w:rPr>
       </w:pPr>
-      <w:bookmarkStart w:id="1" w:name="_Toc187763567"/>
+      <w:bookmarkStart w:id="1" w:name="_Toc188366228"/>
       <w:r>
         <w:rPr>
           <w:rFonts w:ascii="Segoe UI" w:hAnsi="Segoe UI" w:cs="Segoe UI"/>
@@ -492,7 +677,7 @@
           <w:noProof/>
         </w:rPr>
         <w:drawing>
-          <wp:inline distT="0" distB="0" distL="0" distR="0" wp14:anchorId="0CF9B5D6" wp14:editId="255B6556">
+          <wp:inline distT="0" distB="0" distL="0" distR="0" wp14:anchorId="0CF9B5D6" wp14:editId="14BC7387">
             <wp:extent cx="5081132" cy="2518779"/>
             <wp:effectExtent l="0" t="0" r="5715" b="0"/>
             <wp:docPr id="1" name="Image 1" descr="What Are CRUD Operations? – Real Python"/>
@@ -546,21 +731,12 @@
     </w:p>
     <w:p>
       <w:pPr>
-        <w:jc w:val="center"/>
-        <w:rPr>
-          <w:rFonts w:ascii="Segoe UI" w:hAnsi="Segoe UI" w:cs="Segoe UI"/>
-          <w:lang w:val="en-US"/>
-        </w:rPr>
-      </w:pPr>
-    </w:p>
-    <w:p>
-      <w:pPr>
         <w:pStyle w:val="Titre2"/>
         <w:rPr>
           <w:rFonts w:ascii="Segoe UI" w:hAnsi="Segoe UI" w:cs="Segoe UI"/>
         </w:rPr>
       </w:pPr>
-      <w:bookmarkStart w:id="2" w:name="_Toc187763568"/>
+      <w:bookmarkStart w:id="2" w:name="_Toc188366229"/>
       <w:r>
         <w:rPr>
           <w:rFonts w:ascii="Segoe UI" w:hAnsi="Segoe UI" w:cs="Segoe UI"/>
@@ -769,49 +945,17 @@
     </w:p>
     <w:p>
       <w:pPr>
-        <w:pStyle w:val="NormalWeb"/>
-        <w:shd w:val="clear" w:color="auto" w:fill="FFFFFF"/>
-        <w:spacing w:before="0" w:beforeAutospacing="0" w:after="45" w:afterAutospacing="0"/>
-        <w:rPr>
-          <w:rFonts w:ascii="Segoe UI" w:hAnsi="Segoe UI" w:cs="Segoe UI"/>
-          <w:color w:val="271A38"/>
-        </w:rPr>
-      </w:pPr>
-    </w:p>
-    <w:p>
-      <w:pPr>
-        <w:pStyle w:val="NormalWeb"/>
-        <w:shd w:val="clear" w:color="auto" w:fill="FFFFFF"/>
-        <w:spacing w:before="0" w:beforeAutospacing="0" w:after="45" w:afterAutospacing="0"/>
-        <w:rPr>
-          <w:rFonts w:ascii="Segoe UI" w:hAnsi="Segoe UI" w:cs="Segoe UI"/>
-          <w:color w:val="271A38"/>
-        </w:rPr>
-      </w:pPr>
-    </w:p>
-    <w:p>
-      <w:pPr>
-        <w:pStyle w:val="NormalWeb"/>
-        <w:shd w:val="clear" w:color="auto" w:fill="FFFFFF"/>
-        <w:spacing w:before="0" w:beforeAutospacing="0" w:after="45" w:afterAutospacing="0"/>
-        <w:rPr>
-          <w:rFonts w:ascii="Segoe UI" w:hAnsi="Segoe UI" w:cs="Segoe UI"/>
-          <w:color w:val="271A38"/>
-        </w:rPr>
-      </w:pPr>
-    </w:p>
-    <w:p>
-      <w:pPr>
         <w:pStyle w:val="Titre1"/>
         <w:rPr>
           <w:rFonts w:ascii="Segoe UI" w:hAnsi="Segoe UI" w:cs="Segoe UI"/>
         </w:rPr>
       </w:pPr>
-      <w:bookmarkStart w:id="3" w:name="_Toc187763569"/>
-      <w:r>
-        <w:rPr>
-          <w:rFonts w:ascii="Segoe UI" w:hAnsi="Segoe UI" w:cs="Segoe UI"/>
-        </w:rPr>
+      <w:bookmarkStart w:id="3" w:name="_Toc188366230"/>
+      <w:r>
+        <w:rPr>
+          <w:rFonts w:ascii="Segoe UI" w:hAnsi="Segoe UI" w:cs="Segoe UI"/>
+        </w:rPr>
+        <w:lastRenderedPageBreak/>
         <w:t>= == ===</w:t>
       </w:r>
       <w:bookmarkEnd w:id="3"/>
@@ -1098,8 +1242,910 @@
     </w:p>
     <w:p>
       <w:pPr>
-        <w:rPr>
-          <w:rFonts w:ascii="Segoe UI" w:hAnsi="Segoe UI" w:cs="Segoe UI"/>
+        <w:pStyle w:val="Titre2"/>
+      </w:pPr>
+      <w:r>
+        <w:t>Table JS</w:t>
+      </w:r>
+    </w:p>
+    <w:p>
+      <w:pPr>
+        <w:shd w:val="clear" w:color="auto" w:fill="1F1F1F"/>
+        <w:spacing w:after="0" w:line="285" w:lineRule="atLeast"/>
+        <w:rPr>
+          <w:rFonts w:ascii="Consolas" w:eastAsia="Times New Roman" w:hAnsi="Consolas" w:cs="Times New Roman"/>
+          <w:color w:val="CCCCCC"/>
+          <w:kern w:val="0"/>
+          <w:sz w:val="21"/>
+          <w:szCs w:val="21"/>
+          <w:lang w:eastAsia="fr-CH"/>
+          <w14:ligatures w14:val="none"/>
+        </w:rPr>
+      </w:pPr>
+      <w:proofErr w:type="spellStart"/>
+      <w:r>
+        <w:rPr>
+          <w:rFonts w:ascii="Consolas" w:eastAsia="Times New Roman" w:hAnsi="Consolas" w:cs="Times New Roman"/>
+          <w:color w:val="569CD6"/>
+          <w:kern w:val="0"/>
+          <w:sz w:val="21"/>
+          <w:szCs w:val="21"/>
+          <w:lang w:eastAsia="fr-CH"/>
+          <w14:ligatures w14:val="none"/>
+        </w:rPr>
+        <w:t>const</w:t>
+      </w:r>
+      <w:proofErr w:type="spellEnd"/>
+      <w:r>
+        <w:rPr>
+          <w:rFonts w:ascii="Consolas" w:eastAsia="Times New Roman" w:hAnsi="Consolas" w:cs="Times New Roman"/>
+          <w:color w:val="CCCCCC"/>
+          <w:kern w:val="0"/>
+          <w:sz w:val="21"/>
+          <w:szCs w:val="21"/>
+          <w:lang w:eastAsia="fr-CH"/>
+          <w14:ligatures w14:val="none"/>
+        </w:rPr>
+        <w:t xml:space="preserve"> </w:t>
+      </w:r>
+      <w:proofErr w:type="spellStart"/>
+      <w:r>
+        <w:rPr>
+          <w:rFonts w:ascii="Consolas" w:eastAsia="Times New Roman" w:hAnsi="Consolas" w:cs="Times New Roman"/>
+          <w:color w:val="4FC1FF"/>
+          <w:kern w:val="0"/>
+          <w:sz w:val="21"/>
+          <w:szCs w:val="21"/>
+          <w:lang w:eastAsia="fr-CH"/>
+          <w14:ligatures w14:val="none"/>
+        </w:rPr>
+        <w:t>products</w:t>
+      </w:r>
+      <w:proofErr w:type="spellEnd"/>
+      <w:r>
+        <w:rPr>
+          <w:rFonts w:ascii="Consolas" w:eastAsia="Times New Roman" w:hAnsi="Consolas" w:cs="Times New Roman"/>
+          <w:color w:val="CCCCCC"/>
+          <w:kern w:val="0"/>
+          <w:sz w:val="21"/>
+          <w:szCs w:val="21"/>
+          <w:lang w:eastAsia="fr-CH"/>
+          <w14:ligatures w14:val="none"/>
+        </w:rPr>
+        <w:t xml:space="preserve"> </w:t>
+      </w:r>
+      <w:r>
+        <w:rPr>
+          <w:rFonts w:ascii="Consolas" w:eastAsia="Times New Roman" w:hAnsi="Consolas" w:cs="Times New Roman"/>
+          <w:color w:val="D4D4D4"/>
+          <w:kern w:val="0"/>
+          <w:sz w:val="21"/>
+          <w:szCs w:val="21"/>
+          <w:lang w:eastAsia="fr-CH"/>
+          <w14:ligatures w14:val="none"/>
+        </w:rPr>
+        <w:t>=</w:t>
+      </w:r>
+      <w:r>
+        <w:rPr>
+          <w:rFonts w:ascii="Consolas" w:eastAsia="Times New Roman" w:hAnsi="Consolas" w:cs="Times New Roman"/>
+          <w:color w:val="CCCCCC"/>
+          <w:kern w:val="0"/>
+          <w:sz w:val="21"/>
+          <w:szCs w:val="21"/>
+          <w:lang w:eastAsia="fr-CH"/>
+          <w14:ligatures w14:val="none"/>
+        </w:rPr>
+        <w:t>[{</w:t>
+      </w:r>
+      <w:r>
+        <w:rPr>
+          <w:rFonts w:ascii="Consolas" w:eastAsia="Times New Roman" w:hAnsi="Consolas" w:cs="Times New Roman"/>
+          <w:color w:val="9CDCFE"/>
+          <w:kern w:val="0"/>
+          <w:sz w:val="21"/>
+          <w:szCs w:val="21"/>
+          <w:lang w:eastAsia="fr-CH"/>
+          <w14:ligatures w14:val="none"/>
+        </w:rPr>
+        <w:t>id:</w:t>
+      </w:r>
+      <w:r>
+        <w:rPr>
+          <w:rFonts w:ascii="Consolas" w:eastAsia="Times New Roman" w:hAnsi="Consolas" w:cs="Times New Roman"/>
+          <w:color w:val="CCCCCC"/>
+          <w:kern w:val="0"/>
+          <w:sz w:val="21"/>
+          <w:szCs w:val="21"/>
+          <w:lang w:eastAsia="fr-CH"/>
+          <w14:ligatures w14:val="none"/>
+        </w:rPr>
+        <w:t xml:space="preserve"> </w:t>
+      </w:r>
+      <w:r>
+        <w:rPr>
+          <w:rFonts w:ascii="Consolas" w:eastAsia="Times New Roman" w:hAnsi="Consolas" w:cs="Times New Roman"/>
+          <w:color w:val="B5CEA8"/>
+          <w:kern w:val="0"/>
+          <w:sz w:val="21"/>
+          <w:szCs w:val="21"/>
+          <w:lang w:eastAsia="fr-CH"/>
+          <w14:ligatures w14:val="none"/>
+        </w:rPr>
+        <w:t>1</w:t>
+      </w:r>
+      <w:r>
+        <w:rPr>
+          <w:rFonts w:ascii="Consolas" w:eastAsia="Times New Roman" w:hAnsi="Consolas" w:cs="Times New Roman"/>
+          <w:color w:val="CCCCCC"/>
+          <w:kern w:val="0"/>
+          <w:sz w:val="21"/>
+          <w:szCs w:val="21"/>
+          <w:lang w:eastAsia="fr-CH"/>
+          <w14:ligatures w14:val="none"/>
+        </w:rPr>
+        <w:t xml:space="preserve">, </w:t>
+      </w:r>
+      <w:proofErr w:type="spellStart"/>
+      <w:r>
+        <w:rPr>
+          <w:rFonts w:ascii="Consolas" w:eastAsia="Times New Roman" w:hAnsi="Consolas" w:cs="Times New Roman"/>
+          <w:color w:val="9CDCFE"/>
+          <w:kern w:val="0"/>
+          <w:sz w:val="21"/>
+          <w:szCs w:val="21"/>
+          <w:lang w:eastAsia="fr-CH"/>
+          <w14:ligatures w14:val="none"/>
+        </w:rPr>
+        <w:t>name</w:t>
+      </w:r>
+      <w:proofErr w:type="spellEnd"/>
+      <w:r>
+        <w:rPr>
+          <w:rFonts w:ascii="Consolas" w:eastAsia="Times New Roman" w:hAnsi="Consolas" w:cs="Times New Roman"/>
+          <w:color w:val="9CDCFE"/>
+          <w:kern w:val="0"/>
+          <w:sz w:val="21"/>
+          <w:szCs w:val="21"/>
+          <w:lang w:eastAsia="fr-CH"/>
+          <w14:ligatures w14:val="none"/>
+        </w:rPr>
+        <w:t>:</w:t>
+      </w:r>
+      <w:r>
+        <w:rPr>
+          <w:rFonts w:ascii="Consolas" w:eastAsia="Times New Roman" w:hAnsi="Consolas" w:cs="Times New Roman"/>
+          <w:color w:val="CCCCCC"/>
+          <w:kern w:val="0"/>
+          <w:sz w:val="21"/>
+          <w:szCs w:val="21"/>
+          <w:lang w:eastAsia="fr-CH"/>
+          <w14:ligatures w14:val="none"/>
+        </w:rPr>
+        <w:t xml:space="preserve"> </w:t>
+      </w:r>
+      <w:r>
+        <w:rPr>
+          <w:rFonts w:ascii="Consolas" w:eastAsia="Times New Roman" w:hAnsi="Consolas" w:cs="Times New Roman"/>
+          <w:color w:val="CE9178"/>
+          <w:kern w:val="0"/>
+          <w:sz w:val="21"/>
+          <w:szCs w:val="21"/>
+          <w:lang w:eastAsia="fr-CH"/>
+          <w14:ligatures w14:val="none"/>
+        </w:rPr>
+        <w:t>"Dan"</w:t>
+      </w:r>
+      <w:r>
+        <w:rPr>
+          <w:rFonts w:ascii="Consolas" w:eastAsia="Times New Roman" w:hAnsi="Consolas" w:cs="Times New Roman"/>
+          <w:color w:val="CCCCCC"/>
+          <w:kern w:val="0"/>
+          <w:sz w:val="21"/>
+          <w:szCs w:val="21"/>
+          <w:lang w:eastAsia="fr-CH"/>
+          <w14:ligatures w14:val="none"/>
+        </w:rPr>
+        <w:t>},{</w:t>
+      </w:r>
+      <w:r>
+        <w:rPr>
+          <w:rFonts w:ascii="Consolas" w:eastAsia="Times New Roman" w:hAnsi="Consolas" w:cs="Times New Roman"/>
+          <w:color w:val="9CDCFE"/>
+          <w:kern w:val="0"/>
+          <w:sz w:val="21"/>
+          <w:szCs w:val="21"/>
+          <w:lang w:eastAsia="fr-CH"/>
+          <w14:ligatures w14:val="none"/>
+        </w:rPr>
+        <w:t>id:</w:t>
+      </w:r>
+      <w:r>
+        <w:rPr>
+          <w:rFonts w:ascii="Consolas" w:eastAsia="Times New Roman" w:hAnsi="Consolas" w:cs="Times New Roman"/>
+          <w:color w:val="CCCCCC"/>
+          <w:kern w:val="0"/>
+          <w:sz w:val="21"/>
+          <w:szCs w:val="21"/>
+          <w:lang w:eastAsia="fr-CH"/>
+          <w14:ligatures w14:val="none"/>
+        </w:rPr>
+        <w:t xml:space="preserve"> </w:t>
+      </w:r>
+      <w:r>
+        <w:rPr>
+          <w:rFonts w:ascii="Consolas" w:eastAsia="Times New Roman" w:hAnsi="Consolas" w:cs="Times New Roman"/>
+          <w:color w:val="B5CEA8"/>
+          <w:kern w:val="0"/>
+          <w:sz w:val="21"/>
+          <w:szCs w:val="21"/>
+          <w:lang w:eastAsia="fr-CH"/>
+          <w14:ligatures w14:val="none"/>
+        </w:rPr>
+        <w:t>2</w:t>
+      </w:r>
+      <w:r>
+        <w:rPr>
+          <w:rFonts w:ascii="Consolas" w:eastAsia="Times New Roman" w:hAnsi="Consolas" w:cs="Times New Roman"/>
+          <w:color w:val="CCCCCC"/>
+          <w:kern w:val="0"/>
+          <w:sz w:val="21"/>
+          <w:szCs w:val="21"/>
+          <w:lang w:eastAsia="fr-CH"/>
+          <w14:ligatures w14:val="none"/>
+        </w:rPr>
+        <w:t xml:space="preserve">, </w:t>
+      </w:r>
+      <w:proofErr w:type="spellStart"/>
+      <w:r>
+        <w:rPr>
+          <w:rFonts w:ascii="Consolas" w:eastAsia="Times New Roman" w:hAnsi="Consolas" w:cs="Times New Roman"/>
+          <w:color w:val="9CDCFE"/>
+          <w:kern w:val="0"/>
+          <w:sz w:val="21"/>
+          <w:szCs w:val="21"/>
+          <w:lang w:eastAsia="fr-CH"/>
+          <w14:ligatures w14:val="none"/>
+        </w:rPr>
+        <w:t>name</w:t>
+      </w:r>
+      <w:proofErr w:type="spellEnd"/>
+      <w:r>
+        <w:rPr>
+          <w:rFonts w:ascii="Consolas" w:eastAsia="Times New Roman" w:hAnsi="Consolas" w:cs="Times New Roman"/>
+          <w:color w:val="9CDCFE"/>
+          <w:kern w:val="0"/>
+          <w:sz w:val="21"/>
+          <w:szCs w:val="21"/>
+          <w:lang w:eastAsia="fr-CH"/>
+          <w14:ligatures w14:val="none"/>
+        </w:rPr>
+        <w:t>:</w:t>
+      </w:r>
+      <w:r>
+        <w:rPr>
+          <w:rFonts w:ascii="Consolas" w:eastAsia="Times New Roman" w:hAnsi="Consolas" w:cs="Times New Roman"/>
+          <w:color w:val="CCCCCC"/>
+          <w:kern w:val="0"/>
+          <w:sz w:val="21"/>
+          <w:szCs w:val="21"/>
+          <w:lang w:eastAsia="fr-CH"/>
+          <w14:ligatures w14:val="none"/>
+        </w:rPr>
+        <w:t xml:space="preserve"> </w:t>
+      </w:r>
+      <w:r>
+        <w:rPr>
+          <w:rFonts w:ascii="Consolas" w:eastAsia="Times New Roman" w:hAnsi="Consolas" w:cs="Times New Roman"/>
+          <w:color w:val="CE9178"/>
+          <w:kern w:val="0"/>
+          <w:sz w:val="21"/>
+          <w:szCs w:val="21"/>
+          <w:lang w:eastAsia="fr-CH"/>
+          <w14:ligatures w14:val="none"/>
+        </w:rPr>
+        <w:t>"Anne"</w:t>
+      </w:r>
+      <w:r>
+        <w:rPr>
+          <w:rFonts w:ascii="Consolas" w:eastAsia="Times New Roman" w:hAnsi="Consolas" w:cs="Times New Roman"/>
+          <w:color w:val="CCCCCC"/>
+          <w:kern w:val="0"/>
+          <w:sz w:val="21"/>
+          <w:szCs w:val="21"/>
+          <w:lang w:eastAsia="fr-CH"/>
+          <w14:ligatures w14:val="none"/>
+        </w:rPr>
+        <w:t xml:space="preserve">},]; </w:t>
+      </w:r>
+    </w:p>
+    <w:p>
+      <w:pPr>
+        <w:shd w:val="clear" w:color="auto" w:fill="1F1F1F"/>
+        <w:spacing w:after="0" w:line="285" w:lineRule="atLeast"/>
+        <w:rPr>
+          <w:rFonts w:ascii="Consolas" w:eastAsia="Times New Roman" w:hAnsi="Consolas" w:cs="Times New Roman"/>
+          <w:color w:val="CCCCCC"/>
+          <w:kern w:val="0"/>
+          <w:sz w:val="21"/>
+          <w:szCs w:val="21"/>
+          <w:lang w:eastAsia="fr-CH"/>
+          <w14:ligatures w14:val="none"/>
+        </w:rPr>
+      </w:pPr>
+      <w:proofErr w:type="spellStart"/>
+      <w:r>
+        <w:rPr>
+          <w:rFonts w:ascii="Consolas" w:eastAsia="Times New Roman" w:hAnsi="Consolas" w:cs="Times New Roman"/>
+          <w:color w:val="569CD6"/>
+          <w:kern w:val="0"/>
+          <w:sz w:val="21"/>
+          <w:szCs w:val="21"/>
+          <w:lang w:eastAsia="fr-CH"/>
+          <w14:ligatures w14:val="none"/>
+        </w:rPr>
+        <w:t>const</w:t>
+      </w:r>
+      <w:proofErr w:type="spellEnd"/>
+      <w:r>
+        <w:rPr>
+          <w:rFonts w:ascii="Consolas" w:eastAsia="Times New Roman" w:hAnsi="Consolas" w:cs="Times New Roman"/>
+          <w:color w:val="CCCCCC"/>
+          <w:kern w:val="0"/>
+          <w:sz w:val="21"/>
+          <w:szCs w:val="21"/>
+          <w:lang w:eastAsia="fr-CH"/>
+          <w14:ligatures w14:val="none"/>
+        </w:rPr>
+        <w:t xml:space="preserve"> </w:t>
+      </w:r>
+      <w:r>
+        <w:rPr>
+          <w:rFonts w:ascii="Consolas" w:eastAsia="Times New Roman" w:hAnsi="Consolas" w:cs="Times New Roman"/>
+          <w:color w:val="4FC1FF"/>
+          <w:kern w:val="0"/>
+          <w:sz w:val="21"/>
+          <w:szCs w:val="21"/>
+          <w:lang w:eastAsia="fr-CH"/>
+          <w14:ligatures w14:val="none"/>
+        </w:rPr>
+        <w:t>table</w:t>
+      </w:r>
+      <w:r>
+        <w:rPr>
+          <w:rFonts w:ascii="Consolas" w:eastAsia="Times New Roman" w:hAnsi="Consolas" w:cs="Times New Roman"/>
+          <w:color w:val="CCCCCC"/>
+          <w:kern w:val="0"/>
+          <w:sz w:val="21"/>
+          <w:szCs w:val="21"/>
+          <w:lang w:eastAsia="fr-CH"/>
+          <w14:ligatures w14:val="none"/>
+        </w:rPr>
+        <w:t xml:space="preserve"> </w:t>
+      </w:r>
+      <w:r>
+        <w:rPr>
+          <w:rFonts w:ascii="Consolas" w:eastAsia="Times New Roman" w:hAnsi="Consolas" w:cs="Times New Roman"/>
+          <w:color w:val="D4D4D4"/>
+          <w:kern w:val="0"/>
+          <w:sz w:val="21"/>
+          <w:szCs w:val="21"/>
+          <w:lang w:eastAsia="fr-CH"/>
+          <w14:ligatures w14:val="none"/>
+        </w:rPr>
+        <w:t>=</w:t>
+      </w:r>
+      <w:r>
+        <w:rPr>
+          <w:rFonts w:ascii="Consolas" w:eastAsia="Times New Roman" w:hAnsi="Consolas" w:cs="Times New Roman"/>
+          <w:color w:val="CCCCCC"/>
+          <w:kern w:val="0"/>
+          <w:sz w:val="21"/>
+          <w:szCs w:val="21"/>
+          <w:lang w:eastAsia="fr-CH"/>
+          <w14:ligatures w14:val="none"/>
+        </w:rPr>
+        <w:t>[{</w:t>
+      </w:r>
+      <w:proofErr w:type="spellStart"/>
+      <w:r>
+        <w:rPr>
+          <w:rFonts w:ascii="Consolas" w:eastAsia="Times New Roman" w:hAnsi="Consolas" w:cs="Times New Roman"/>
+          <w:color w:val="9CDCFE"/>
+          <w:kern w:val="0"/>
+          <w:sz w:val="21"/>
+          <w:szCs w:val="21"/>
+          <w:lang w:eastAsia="fr-CH"/>
+          <w14:ligatures w14:val="none"/>
+        </w:rPr>
+        <w:t>a</w:t>
+      </w:r>
+      <w:r>
+        <w:rPr>
+          <w:rFonts w:ascii="Consolas" w:eastAsia="Times New Roman" w:hAnsi="Consolas" w:cs="Times New Roman"/>
+          <w:color w:val="CCCCCC"/>
+          <w:kern w:val="0"/>
+          <w:sz w:val="21"/>
+          <w:szCs w:val="21"/>
+          <w:lang w:eastAsia="fr-CH"/>
+          <w14:ligatures w14:val="none"/>
+        </w:rPr>
+        <w:t>,</w:t>
+      </w:r>
+      <w:r>
+        <w:rPr>
+          <w:rFonts w:ascii="Consolas" w:eastAsia="Times New Roman" w:hAnsi="Consolas" w:cs="Times New Roman"/>
+          <w:color w:val="9CDCFE"/>
+          <w:kern w:val="0"/>
+          <w:sz w:val="21"/>
+          <w:szCs w:val="21"/>
+          <w:lang w:eastAsia="fr-CH"/>
+          <w14:ligatures w14:val="none"/>
+        </w:rPr>
+        <w:t>b</w:t>
+      </w:r>
+      <w:r>
+        <w:rPr>
+          <w:rFonts w:ascii="Consolas" w:eastAsia="Times New Roman" w:hAnsi="Consolas" w:cs="Times New Roman"/>
+          <w:color w:val="CCCCCC"/>
+          <w:kern w:val="0"/>
+          <w:sz w:val="21"/>
+          <w:szCs w:val="21"/>
+          <w:lang w:eastAsia="fr-CH"/>
+          <w14:ligatures w14:val="none"/>
+        </w:rPr>
+        <w:t>,</w:t>
+      </w:r>
+      <w:r>
+        <w:rPr>
+          <w:rFonts w:ascii="Consolas" w:eastAsia="Times New Roman" w:hAnsi="Consolas" w:cs="Times New Roman"/>
+          <w:color w:val="9CDCFE"/>
+          <w:kern w:val="0"/>
+          <w:sz w:val="21"/>
+          <w:szCs w:val="21"/>
+          <w:lang w:eastAsia="fr-CH"/>
+          <w14:ligatures w14:val="none"/>
+        </w:rPr>
+        <w:t>c</w:t>
+      </w:r>
+      <w:proofErr w:type="spellEnd"/>
+      <w:r>
+        <w:rPr>
+          <w:rFonts w:ascii="Consolas" w:eastAsia="Times New Roman" w:hAnsi="Consolas" w:cs="Times New Roman"/>
+          <w:color w:val="CCCCCC"/>
+          <w:kern w:val="0"/>
+          <w:sz w:val="21"/>
+          <w:szCs w:val="21"/>
+          <w:lang w:eastAsia="fr-CH"/>
+          <w14:ligatures w14:val="none"/>
+        </w:rPr>
+        <w:t>,},{</w:t>
+      </w:r>
+      <w:proofErr w:type="spellStart"/>
+      <w:r>
+        <w:rPr>
+          <w:rFonts w:ascii="Consolas" w:eastAsia="Times New Roman" w:hAnsi="Consolas" w:cs="Times New Roman"/>
+          <w:color w:val="9CDCFE"/>
+          <w:kern w:val="0"/>
+          <w:sz w:val="21"/>
+          <w:szCs w:val="21"/>
+          <w:lang w:eastAsia="fr-CH"/>
+          <w14:ligatures w14:val="none"/>
+        </w:rPr>
+        <w:t>a</w:t>
+      </w:r>
+      <w:r>
+        <w:rPr>
+          <w:rFonts w:ascii="Consolas" w:eastAsia="Times New Roman" w:hAnsi="Consolas" w:cs="Times New Roman"/>
+          <w:color w:val="CCCCCC"/>
+          <w:kern w:val="0"/>
+          <w:sz w:val="21"/>
+          <w:szCs w:val="21"/>
+          <w:lang w:eastAsia="fr-CH"/>
+          <w14:ligatures w14:val="none"/>
+        </w:rPr>
+        <w:t>,</w:t>
+      </w:r>
+      <w:r>
+        <w:rPr>
+          <w:rFonts w:ascii="Consolas" w:eastAsia="Times New Roman" w:hAnsi="Consolas" w:cs="Times New Roman"/>
+          <w:color w:val="9CDCFE"/>
+          <w:kern w:val="0"/>
+          <w:sz w:val="21"/>
+          <w:szCs w:val="21"/>
+          <w:lang w:eastAsia="fr-CH"/>
+          <w14:ligatures w14:val="none"/>
+        </w:rPr>
+        <w:t>b</w:t>
+      </w:r>
+      <w:r>
+        <w:rPr>
+          <w:rFonts w:ascii="Consolas" w:eastAsia="Times New Roman" w:hAnsi="Consolas" w:cs="Times New Roman"/>
+          <w:color w:val="CCCCCC"/>
+          <w:kern w:val="0"/>
+          <w:sz w:val="21"/>
+          <w:szCs w:val="21"/>
+          <w:lang w:eastAsia="fr-CH"/>
+          <w14:ligatures w14:val="none"/>
+        </w:rPr>
+        <w:t>,</w:t>
+      </w:r>
+      <w:r>
+        <w:rPr>
+          <w:rFonts w:ascii="Consolas" w:eastAsia="Times New Roman" w:hAnsi="Consolas" w:cs="Times New Roman"/>
+          <w:color w:val="9CDCFE"/>
+          <w:kern w:val="0"/>
+          <w:sz w:val="21"/>
+          <w:szCs w:val="21"/>
+          <w:lang w:eastAsia="fr-CH"/>
+          <w14:ligatures w14:val="none"/>
+        </w:rPr>
+        <w:t>c</w:t>
+      </w:r>
+      <w:proofErr w:type="spellEnd"/>
+      <w:r>
+        <w:rPr>
+          <w:rFonts w:ascii="Consolas" w:eastAsia="Times New Roman" w:hAnsi="Consolas" w:cs="Times New Roman"/>
+          <w:color w:val="CCCCCC"/>
+          <w:kern w:val="0"/>
+          <w:sz w:val="21"/>
+          <w:szCs w:val="21"/>
+          <w:lang w:eastAsia="fr-CH"/>
+          <w14:ligatures w14:val="none"/>
+        </w:rPr>
+        <w:t>,}];</w:t>
+      </w:r>
+    </w:p>
+    <w:p>
+      <w:pPr>
+        <w:rPr>
+          <w:rFonts w:ascii="Segoe UI" w:hAnsi="Segoe UI" w:cs="Segoe UI"/>
+        </w:rPr>
+      </w:pPr>
+    </w:p>
+    <w:p>
+      <w:pPr>
+        <w:pStyle w:val="Titre2"/>
+      </w:pPr>
+      <w:proofErr w:type="spellStart"/>
+      <w:r>
+        <w:t>Objects</w:t>
+      </w:r>
+      <w:proofErr w:type="spellEnd"/>
+    </w:p>
+    <w:p>
+      <w:pPr>
+        <w:shd w:val="clear" w:color="auto" w:fill="1F1F1F"/>
+        <w:spacing w:after="0" w:line="285" w:lineRule="atLeast"/>
+        <w:rPr>
+          <w:rFonts w:ascii="Consolas" w:eastAsia="Times New Roman" w:hAnsi="Consolas" w:cs="Times New Roman"/>
+          <w:color w:val="CCCCCC"/>
+          <w:kern w:val="0"/>
+          <w:sz w:val="21"/>
+          <w:szCs w:val="21"/>
+          <w:lang w:val="en-US" w:eastAsia="fr-CH"/>
+          <w14:ligatures w14:val="none"/>
+        </w:rPr>
+      </w:pPr>
+      <w:r>
+        <w:rPr>
+          <w:rFonts w:ascii="Consolas" w:eastAsia="Times New Roman" w:hAnsi="Consolas" w:cs="Times New Roman"/>
+          <w:color w:val="569CD6"/>
+          <w:kern w:val="0"/>
+          <w:sz w:val="21"/>
+          <w:szCs w:val="21"/>
+          <w:lang w:val="en-US" w:eastAsia="fr-CH"/>
+          <w14:ligatures w14:val="none"/>
+        </w:rPr>
+        <w:t>const</w:t>
+      </w:r>
+      <w:r>
+        <w:rPr>
+          <w:rFonts w:ascii="Consolas" w:eastAsia="Times New Roman" w:hAnsi="Consolas" w:cs="Times New Roman"/>
+          <w:color w:val="CCCCCC"/>
+          <w:kern w:val="0"/>
+          <w:sz w:val="21"/>
+          <w:szCs w:val="21"/>
+          <w:lang w:val="en-US" w:eastAsia="fr-CH"/>
+          <w14:ligatures w14:val="none"/>
+        </w:rPr>
+        <w:t xml:space="preserve"> </w:t>
+      </w:r>
+      <w:r>
+        <w:rPr>
+          <w:rFonts w:ascii="Consolas" w:eastAsia="Times New Roman" w:hAnsi="Consolas" w:cs="Times New Roman"/>
+          <w:color w:val="4FC1FF"/>
+          <w:kern w:val="0"/>
+          <w:sz w:val="21"/>
+          <w:szCs w:val="21"/>
+          <w:lang w:val="en-US" w:eastAsia="fr-CH"/>
+          <w14:ligatures w14:val="none"/>
+        </w:rPr>
+        <w:t>car</w:t>
+      </w:r>
+      <w:r>
+        <w:rPr>
+          <w:rFonts w:ascii="Consolas" w:eastAsia="Times New Roman" w:hAnsi="Consolas" w:cs="Times New Roman"/>
+          <w:color w:val="CCCCCC"/>
+          <w:kern w:val="0"/>
+          <w:sz w:val="21"/>
+          <w:szCs w:val="21"/>
+          <w:lang w:val="en-US" w:eastAsia="fr-CH"/>
+          <w14:ligatures w14:val="none"/>
+        </w:rPr>
+        <w:t xml:space="preserve"> </w:t>
+      </w:r>
+      <w:r>
+        <w:rPr>
+          <w:rFonts w:ascii="Consolas" w:eastAsia="Times New Roman" w:hAnsi="Consolas" w:cs="Times New Roman"/>
+          <w:color w:val="D4D4D4"/>
+          <w:kern w:val="0"/>
+          <w:sz w:val="21"/>
+          <w:szCs w:val="21"/>
+          <w:lang w:val="en-US" w:eastAsia="fr-CH"/>
+          <w14:ligatures w14:val="none"/>
+        </w:rPr>
+        <w:t>=</w:t>
+      </w:r>
+      <w:r>
+        <w:rPr>
+          <w:rFonts w:ascii="Consolas" w:eastAsia="Times New Roman" w:hAnsi="Consolas" w:cs="Times New Roman"/>
+          <w:color w:val="CCCCCC"/>
+          <w:kern w:val="0"/>
+          <w:sz w:val="21"/>
+          <w:szCs w:val="21"/>
+          <w:lang w:val="en-US" w:eastAsia="fr-CH"/>
+          <w14:ligatures w14:val="none"/>
+        </w:rPr>
+        <w:t xml:space="preserve"> {</w:t>
+      </w:r>
+      <w:proofErr w:type="spellStart"/>
+      <w:r>
+        <w:rPr>
+          <w:rFonts w:ascii="Consolas" w:eastAsia="Times New Roman" w:hAnsi="Consolas" w:cs="Times New Roman"/>
+          <w:color w:val="9CDCFE"/>
+          <w:kern w:val="0"/>
+          <w:sz w:val="21"/>
+          <w:szCs w:val="21"/>
+          <w:lang w:val="en-US" w:eastAsia="fr-CH"/>
+          <w14:ligatures w14:val="none"/>
+        </w:rPr>
+        <w:t>type:</w:t>
+      </w:r>
+      <w:r>
+        <w:rPr>
+          <w:rFonts w:ascii="Consolas" w:eastAsia="Times New Roman" w:hAnsi="Consolas" w:cs="Times New Roman"/>
+          <w:color w:val="CE9178"/>
+          <w:kern w:val="0"/>
+          <w:sz w:val="21"/>
+          <w:szCs w:val="21"/>
+          <w:lang w:val="en-US" w:eastAsia="fr-CH"/>
+          <w14:ligatures w14:val="none"/>
+        </w:rPr>
+        <w:t>"Fiat</w:t>
+      </w:r>
+      <w:proofErr w:type="spellEnd"/>
+      <w:r>
+        <w:rPr>
+          <w:rFonts w:ascii="Consolas" w:eastAsia="Times New Roman" w:hAnsi="Consolas" w:cs="Times New Roman"/>
+          <w:color w:val="CE9178"/>
+          <w:kern w:val="0"/>
+          <w:sz w:val="21"/>
+          <w:szCs w:val="21"/>
+          <w:lang w:val="en-US" w:eastAsia="fr-CH"/>
+          <w14:ligatures w14:val="none"/>
+        </w:rPr>
+        <w:t>"</w:t>
+      </w:r>
+      <w:r>
+        <w:rPr>
+          <w:rFonts w:ascii="Consolas" w:eastAsia="Times New Roman" w:hAnsi="Consolas" w:cs="Times New Roman"/>
+          <w:color w:val="CCCCCC"/>
+          <w:kern w:val="0"/>
+          <w:sz w:val="21"/>
+          <w:szCs w:val="21"/>
+          <w:lang w:val="en-US" w:eastAsia="fr-CH"/>
+          <w14:ligatures w14:val="none"/>
+        </w:rPr>
+        <w:t xml:space="preserve">, </w:t>
+      </w:r>
+      <w:r>
+        <w:rPr>
+          <w:rFonts w:ascii="Consolas" w:eastAsia="Times New Roman" w:hAnsi="Consolas" w:cs="Times New Roman"/>
+          <w:color w:val="9CDCFE"/>
+          <w:kern w:val="0"/>
+          <w:sz w:val="21"/>
+          <w:szCs w:val="21"/>
+          <w:lang w:val="en-US" w:eastAsia="fr-CH"/>
+          <w14:ligatures w14:val="none"/>
+        </w:rPr>
+        <w:t>model:</w:t>
+      </w:r>
+      <w:r>
+        <w:rPr>
+          <w:rFonts w:ascii="Consolas" w:eastAsia="Times New Roman" w:hAnsi="Consolas" w:cs="Times New Roman"/>
+          <w:color w:val="CE9178"/>
+          <w:kern w:val="0"/>
+          <w:sz w:val="21"/>
+          <w:szCs w:val="21"/>
+          <w:lang w:val="en-US" w:eastAsia="fr-CH"/>
+          <w14:ligatures w14:val="none"/>
+        </w:rPr>
+        <w:t>"500"</w:t>
+      </w:r>
+      <w:r>
+        <w:rPr>
+          <w:rFonts w:ascii="Consolas" w:eastAsia="Times New Roman" w:hAnsi="Consolas" w:cs="Times New Roman"/>
+          <w:color w:val="CCCCCC"/>
+          <w:kern w:val="0"/>
+          <w:sz w:val="21"/>
+          <w:szCs w:val="21"/>
+          <w:lang w:val="en-US" w:eastAsia="fr-CH"/>
+          <w14:ligatures w14:val="none"/>
+        </w:rPr>
+        <w:t xml:space="preserve">, </w:t>
+      </w:r>
+      <w:proofErr w:type="spellStart"/>
+      <w:r>
+        <w:rPr>
+          <w:rFonts w:ascii="Consolas" w:eastAsia="Times New Roman" w:hAnsi="Consolas" w:cs="Times New Roman"/>
+          <w:color w:val="9CDCFE"/>
+          <w:kern w:val="0"/>
+          <w:sz w:val="21"/>
+          <w:szCs w:val="21"/>
+          <w:lang w:val="en-US" w:eastAsia="fr-CH"/>
+          <w14:ligatures w14:val="none"/>
+        </w:rPr>
+        <w:t>color:</w:t>
+      </w:r>
+      <w:r>
+        <w:rPr>
+          <w:rFonts w:ascii="Consolas" w:eastAsia="Times New Roman" w:hAnsi="Consolas" w:cs="Times New Roman"/>
+          <w:color w:val="CE9178"/>
+          <w:kern w:val="0"/>
+          <w:sz w:val="21"/>
+          <w:szCs w:val="21"/>
+          <w:lang w:val="en-US" w:eastAsia="fr-CH"/>
+          <w14:ligatures w14:val="none"/>
+        </w:rPr>
+        <w:t>"white</w:t>
+      </w:r>
+      <w:proofErr w:type="spellEnd"/>
+      <w:r>
+        <w:rPr>
+          <w:rFonts w:ascii="Consolas" w:eastAsia="Times New Roman" w:hAnsi="Consolas" w:cs="Times New Roman"/>
+          <w:color w:val="CE9178"/>
+          <w:kern w:val="0"/>
+          <w:sz w:val="21"/>
+          <w:szCs w:val="21"/>
+          <w:lang w:val="en-US" w:eastAsia="fr-CH"/>
+          <w14:ligatures w14:val="none"/>
+        </w:rPr>
+        <w:t>"</w:t>
+      </w:r>
+      <w:proofErr w:type="gramStart"/>
+      <w:r>
+        <w:rPr>
+          <w:rFonts w:ascii="Consolas" w:eastAsia="Times New Roman" w:hAnsi="Consolas" w:cs="Times New Roman"/>
+          <w:color w:val="CCCCCC"/>
+          <w:kern w:val="0"/>
+          <w:sz w:val="21"/>
+          <w:szCs w:val="21"/>
+          <w:lang w:val="en-US" w:eastAsia="fr-CH"/>
+          <w14:ligatures w14:val="none"/>
+        </w:rPr>
+        <w:t>};</w:t>
+      </w:r>
+      <w:proofErr w:type="gramEnd"/>
+    </w:p>
+    <w:p>
+      <w:pPr>
+        <w:rPr>
+          <w:lang w:val="en-US"/>
+        </w:rPr>
+      </w:pPr>
+    </w:p>
+    <w:p>
+      <w:pPr>
+        <w:pStyle w:val="Titre2"/>
+        <w:rPr>
+          <w:lang w:val="en-US"/>
+        </w:rPr>
+      </w:pPr>
+      <w:r>
+        <w:rPr>
+          <w:lang w:val="en-US"/>
+        </w:rPr>
+        <w:t>Bitwise Operators</w:t>
+      </w:r>
+    </w:p>
+    <w:p>
+      <w:pPr>
+        <w:rPr>
+          <w:rFonts w:ascii="Segoe UI" w:hAnsi="Segoe UI" w:cs="Segoe UI"/>
+          <w:lang w:val="en-US"/>
+        </w:rPr>
+      </w:pPr>
+      <w:r>
+        <w:rPr>
+          <w:rFonts w:ascii="Segoe UI" w:hAnsi="Segoe UI" w:cs="Segoe UI"/>
+          <w:noProof/>
+          <w:lang w:val="en-US"/>
+        </w:rPr>
+        <w:drawing>
+          <wp:inline distT="0" distB="0" distL="0" distR="0" wp14:anchorId="295B4F8B" wp14:editId="266F68EB">
+            <wp:extent cx="6645910" cy="1709420"/>
+            <wp:effectExtent l="0" t="0" r="2540" b="5080"/>
+            <wp:docPr id="7" name="Image 7"/>
+            <wp:cNvGraphicFramePr>
+              <a:graphicFrameLocks xmlns:a="http://schemas.openxmlformats.org/drawingml/2006/main" noChangeAspect="1"/>
+            </wp:cNvGraphicFramePr>
+            <a:graphic xmlns:a="http://schemas.openxmlformats.org/drawingml/2006/main">
+              <a:graphicData uri="http://schemas.openxmlformats.org/drawingml/2006/picture">
+                <pic:pic xmlns:pic="http://schemas.openxmlformats.org/drawingml/2006/picture">
+                  <pic:nvPicPr>
+                    <pic:cNvPr id="1" name=""/>
+                    <pic:cNvPicPr/>
+                  </pic:nvPicPr>
+                  <pic:blipFill>
+                    <a:blip r:embed="rId12"/>
+                    <a:stretch>
+                      <a:fillRect/>
+                    </a:stretch>
+                  </pic:blipFill>
+                  <pic:spPr>
+                    <a:xfrm>
+                      <a:off x="0" y="0"/>
+                      <a:ext cx="6645910" cy="1709420"/>
+                    </a:xfrm>
+                    <a:prstGeom prst="rect">
+                      <a:avLst/>
+                    </a:prstGeom>
+                  </pic:spPr>
+                </pic:pic>
+              </a:graphicData>
+            </a:graphic>
+          </wp:inline>
+        </w:drawing>
+      </w:r>
+    </w:p>
+    <w:p>
+      <w:pPr>
+        <w:rPr>
+          <w:rFonts w:ascii="Segoe UI" w:hAnsi="Segoe UI" w:cs="Segoe UI"/>
+          <w:lang w:val="en-US"/>
+        </w:rPr>
+      </w:pPr>
+    </w:p>
+    <w:p>
+      <w:pPr>
+        <w:rPr>
+          <w:rFonts w:ascii="Segoe UI" w:hAnsi="Segoe UI" w:cs="Segoe UI"/>
+          <w:lang w:val="en-US"/>
+        </w:rPr>
+      </w:pPr>
+    </w:p>
+    <w:p>
+      <w:pPr>
+        <w:rPr>
+          <w:rFonts w:ascii="Segoe UI" w:hAnsi="Segoe UI" w:cs="Segoe UI"/>
+          <w:lang w:val="en-US"/>
+        </w:rPr>
+      </w:pPr>
+    </w:p>
+    <w:p>
+      <w:pPr>
+        <w:rPr>
+          <w:rFonts w:ascii="Segoe UI" w:hAnsi="Segoe UI" w:cs="Segoe UI"/>
+          <w:lang w:val="en-US"/>
+        </w:rPr>
+      </w:pPr>
+    </w:p>
+    <w:p>
+      <w:pPr>
+        <w:rPr>
+          <w:rFonts w:ascii="Segoe UI" w:hAnsi="Segoe UI" w:cs="Segoe UI"/>
+          <w:lang w:val="en-US"/>
         </w:rPr>
       </w:pPr>
     </w:p>
@@ -1108,16 +2154,105 @@
         <w:pStyle w:val="Titre1"/>
         <w:rPr>
           <w:rFonts w:ascii="Segoe UI" w:hAnsi="Segoe UI" w:cs="Segoe UI"/>
-        </w:rPr>
-      </w:pPr>
-      <w:proofErr w:type="spellStart"/>
-      <w:r>
-        <w:rPr>
-          <w:rFonts w:ascii="Segoe UI" w:hAnsi="Segoe UI" w:cs="Segoe UI"/>
+          <w:lang w:val="en-US"/>
+        </w:rPr>
+      </w:pPr>
+      <w:bookmarkStart w:id="4" w:name="_Toc188366231"/>
+      <w:proofErr w:type="spellStart"/>
+      <w:r>
+        <w:rPr>
+          <w:rFonts w:ascii="Segoe UI" w:hAnsi="Segoe UI" w:cs="Segoe UI"/>
+          <w:lang w:val="en-US"/>
         </w:rPr>
         <w:t>Npm</w:t>
       </w:r>
-      <w:proofErr w:type="spellEnd"/>
+      <w:bookmarkEnd w:id="4"/>
+      <w:proofErr w:type="spellEnd"/>
+    </w:p>
+    <w:p>
+      <w:pPr>
+        <w:ind w:left="720"/>
+        <w:rPr>
+          <w:lang w:val="en-US"/>
+        </w:rPr>
+      </w:pPr>
+      <w:r>
+        <w:rPr>
+          <w:noProof/>
+        </w:rPr>
+        <w:drawing>
+          <wp:inline distT="0" distB="0" distL="0" distR="0" wp14:anchorId="48ADF490" wp14:editId="548C1227">
+            <wp:extent cx="5172797" cy="3419952"/>
+            <wp:effectExtent l="0" t="0" r="8890" b="9525"/>
+            <wp:docPr id="6" name="Image 6"/>
+            <wp:cNvGraphicFramePr>
+              <a:graphicFrameLocks xmlns:a="http://schemas.openxmlformats.org/drawingml/2006/main" noChangeAspect="1"/>
+            </wp:cNvGraphicFramePr>
+            <a:graphic xmlns:a="http://schemas.openxmlformats.org/drawingml/2006/main">
+              <a:graphicData uri="http://schemas.openxmlformats.org/drawingml/2006/picture">
+                <pic:pic xmlns:pic="http://schemas.openxmlformats.org/drawingml/2006/picture">
+                  <pic:nvPicPr>
+                    <pic:cNvPr id="1" name=""/>
+                    <pic:cNvPicPr/>
+                  </pic:nvPicPr>
+                  <pic:blipFill>
+                    <a:blip r:embed="rId13"/>
+                    <a:stretch>
+                      <a:fillRect/>
+                    </a:stretch>
+                  </pic:blipFill>
+                  <pic:spPr>
+                    <a:xfrm>
+                      <a:off x="0" y="0"/>
+                      <a:ext cx="5172797" cy="3419952"/>
+                    </a:xfrm>
+                    <a:prstGeom prst="rect">
+                      <a:avLst/>
+                    </a:prstGeom>
+                  </pic:spPr>
+                </pic:pic>
+              </a:graphicData>
+            </a:graphic>
+          </wp:inline>
+        </w:drawing>
+      </w:r>
+      <w:r>
+        <w:rPr>
+          <w:lang w:val="en-US"/>
+        </w:rPr>
+        <w:t> </w:t>
+      </w:r>
+      <w:r>
+        <w:rPr>
+          <w:i/>
+          <w:iCs/>
+          <w:u w:val="single"/>
+          <w:lang w:val="en-US"/>
+        </w:rPr>
+        <w:t>« </w:t>
+      </w:r>
+      <w:proofErr w:type="spellStart"/>
+      <w:proofErr w:type="gramStart"/>
+      <w:r>
+        <w:rPr>
+          <w:i/>
+          <w:iCs/>
+          <w:u w:val="single"/>
+          <w:lang w:val="en-US"/>
+        </w:rPr>
+        <w:t>package.json</w:t>
+      </w:r>
+      <w:proofErr w:type="spellEnd"/>
+      <w:proofErr w:type="gramEnd"/>
+      <w:r>
+        <w:rPr>
+          <w:i/>
+          <w:iCs/>
+          <w:u w:val="single"/>
+          <w:lang w:val="en-US"/>
+        </w:rPr>
+        <w:t> »</w:t>
+      </w:r>
     </w:p>
     <w:p>
       <w:pPr>
@@ -1129,6 +2264,7 @@
         <w:spacing w:line="276" w:lineRule="auto"/>
         <w:rPr>
           <w:rFonts w:ascii="Segoe UI" w:hAnsi="Segoe UI" w:cs="Segoe UI"/>
+          <w:lang w:val="en-US"/>
         </w:rPr>
       </w:pPr>
       <w:proofErr w:type="spellStart"/>
@@ -1136,6 +2272,7 @@
         <w:rPr>
           <w:rStyle w:val="CodeHTML"/>
           <w:rFonts w:ascii="Segoe UI" w:eastAsiaTheme="majorEastAsia" w:hAnsi="Segoe UI" w:cs="Segoe UI"/>
+          <w:lang w:val="en-US"/>
         </w:rPr>
         <w:t>npm</w:t>
       </w:r>
@@ -1143,6 +2280,7 @@
       <w:r>
         <w:rPr>
           <w:rFonts w:ascii="Segoe UI" w:hAnsi="Segoe UI" w:cs="Segoe UI"/>
+          <w:lang w:val="en-US"/>
         </w:rPr>
         <w:t xml:space="preserve"> (Node Package Manager) — </w:t>
       </w:r>
@@ -1157,6 +2295,7 @@
       <w:r>
         <w:rPr>
           <w:rFonts w:ascii="Segoe UI" w:hAnsi="Segoe UI" w:cs="Segoe UI"/>
+          <w:lang w:val="en-US"/>
         </w:rPr>
         <w:t xml:space="preserve"> </w:t>
       </w:r>
@@ -1171,6 +2310,7 @@
       <w:r>
         <w:rPr>
           <w:rFonts w:ascii="Segoe UI" w:hAnsi="Segoe UI" w:cs="Segoe UI"/>
+          <w:lang w:val="en-US"/>
         </w:rPr>
         <w:t xml:space="preserve"> </w:t>
       </w:r>
@@ -1185,6 +2325,7 @@
       <w:r>
         <w:rPr>
           <w:rFonts w:ascii="Segoe UI" w:hAnsi="Segoe UI" w:cs="Segoe UI"/>
+          <w:lang w:val="en-US"/>
         </w:rPr>
         <w:t xml:space="preserve"> </w:t>
       </w:r>
@@ -1199,6 +2340,7 @@
       <w:r>
         <w:rPr>
           <w:rFonts w:ascii="Segoe UI" w:hAnsi="Segoe UI" w:cs="Segoe UI"/>
+          <w:lang w:val="en-US"/>
         </w:rPr>
         <w:t xml:space="preserve"> Node.js. </w:t>
       </w:r>
@@ -1213,6 +2355,7 @@
       <w:r>
         <w:rPr>
           <w:rFonts w:ascii="Segoe UI" w:hAnsi="Segoe UI" w:cs="Segoe UI"/>
+          <w:lang w:val="en-US"/>
         </w:rPr>
         <w:t xml:space="preserve"> </w:t>
       </w:r>
@@ -1227,6 +2370,7 @@
       <w:r>
         <w:rPr>
           <w:rFonts w:ascii="Segoe UI" w:hAnsi="Segoe UI" w:cs="Segoe UI"/>
+          <w:lang w:val="en-US"/>
         </w:rPr>
         <w:t xml:space="preserve"> </w:t>
       </w:r>
@@ -1241,6 +2385,7 @@
       <w:r>
         <w:rPr>
           <w:rFonts w:ascii="Segoe UI" w:hAnsi="Segoe UI" w:cs="Segoe UI"/>
+          <w:lang w:val="en-US"/>
         </w:rPr>
         <w:t xml:space="preserve">, </w:t>
       </w:r>
@@ -1255,8 +2400,22 @@
       <w:r>
         <w:rPr>
           <w:rFonts w:ascii="Segoe UI" w:hAnsi="Segoe UI" w:cs="Segoe UI"/>
-        </w:rPr>
-        <w:t xml:space="preserve"> и </w:t>
+          <w:lang w:val="en-US"/>
+        </w:rPr>
+        <w:t xml:space="preserve"> </w:t>
+      </w:r>
+      <w:r>
+        <w:rPr>
+          <w:rFonts w:ascii="Segoe UI" w:hAnsi="Segoe UI" w:cs="Segoe UI"/>
+        </w:rPr>
+        <w:t>и</w:t>
+      </w:r>
+      <w:r>
+        <w:rPr>
+          <w:rFonts w:ascii="Segoe UI" w:hAnsi="Segoe UI" w:cs="Segoe UI"/>
+          <w:lang w:val="en-US"/>
+        </w:rPr>
+        <w:t xml:space="preserve"> </w:t>
       </w:r>
       <w:proofErr w:type="spellStart"/>
       <w:r>
@@ -1269,6 +2428,7 @@
       <w:r>
         <w:rPr>
           <w:rFonts w:ascii="Segoe UI" w:hAnsi="Segoe UI" w:cs="Segoe UI"/>
+          <w:lang w:val="en-US"/>
         </w:rPr>
         <w:t xml:space="preserve"> </w:t>
       </w:r>
@@ -1283,8 +2443,22 @@
       <w:r>
         <w:rPr>
           <w:rFonts w:ascii="Segoe UI" w:hAnsi="Segoe UI" w:cs="Segoe UI"/>
-        </w:rPr>
-        <w:t xml:space="preserve">, а </w:t>
+          <w:lang w:val="en-US"/>
+        </w:rPr>
+        <w:t xml:space="preserve">, </w:t>
+      </w:r>
+      <w:r>
+        <w:rPr>
+          <w:rFonts w:ascii="Segoe UI" w:hAnsi="Segoe UI" w:cs="Segoe UI"/>
+        </w:rPr>
+        <w:t>а</w:t>
+      </w:r>
+      <w:r>
+        <w:rPr>
+          <w:rFonts w:ascii="Segoe UI" w:hAnsi="Segoe UI" w:cs="Segoe UI"/>
+          <w:lang w:val="en-US"/>
+        </w:rPr>
+        <w:t xml:space="preserve"> </w:t>
       </w:r>
       <w:proofErr w:type="spellStart"/>
       <w:r>
@@ -1297,6 +2471,7 @@
       <w:r>
         <w:rPr>
           <w:rFonts w:ascii="Segoe UI" w:hAnsi="Segoe UI" w:cs="Segoe UI"/>
+          <w:lang w:val="en-US"/>
         </w:rPr>
         <w:t xml:space="preserve"> </w:t>
       </w:r>
@@ -1311,6 +2486,7 @@
       <w:r>
         <w:rPr>
           <w:rFonts w:ascii="Segoe UI" w:hAnsi="Segoe UI" w:cs="Segoe UI"/>
+          <w:lang w:val="en-US"/>
         </w:rPr>
         <w:t xml:space="preserve"> </w:t>
       </w:r>
@@ -1325,8 +2501,22 @@
       <w:r>
         <w:rPr>
           <w:rFonts w:ascii="Segoe UI" w:hAnsi="Segoe UI" w:cs="Segoe UI"/>
-        </w:rPr>
-        <w:t xml:space="preserve"> и </w:t>
+          <w:lang w:val="en-US"/>
+        </w:rPr>
+        <w:t xml:space="preserve"> </w:t>
+      </w:r>
+      <w:r>
+        <w:rPr>
+          <w:rFonts w:ascii="Segoe UI" w:hAnsi="Segoe UI" w:cs="Segoe UI"/>
+        </w:rPr>
+        <w:t>и</w:t>
+      </w:r>
+      <w:r>
+        <w:rPr>
+          <w:rFonts w:ascii="Segoe UI" w:hAnsi="Segoe UI" w:cs="Segoe UI"/>
+          <w:lang w:val="en-US"/>
+        </w:rPr>
+        <w:t xml:space="preserve"> </w:t>
       </w:r>
       <w:proofErr w:type="spellStart"/>
       <w:r>
@@ -1339,6 +2529,7 @@
       <w:r>
         <w:rPr>
           <w:rFonts w:ascii="Segoe UI" w:hAnsi="Segoe UI" w:cs="Segoe UI"/>
+          <w:lang w:val="en-US"/>
         </w:rPr>
         <w:t xml:space="preserve"> </w:t>
       </w:r>
@@ -1353,6 +2544,7 @@
       <w:r>
         <w:rPr>
           <w:rFonts w:ascii="Segoe UI" w:hAnsi="Segoe UI" w:cs="Segoe UI"/>
+          <w:lang w:val="en-US"/>
         </w:rPr>
         <w:t xml:space="preserve"> </w:t>
       </w:r>
@@ -1367,6 +2559,7 @@
       <w:r>
         <w:rPr>
           <w:rFonts w:ascii="Segoe UI" w:hAnsi="Segoe UI" w:cs="Segoe UI"/>
+          <w:lang w:val="en-US"/>
         </w:rPr>
         <w:t>.</w:t>
       </w:r>
@@ -1381,19 +2574,20 @@
         <w:spacing w:before="100" w:beforeAutospacing="1" w:after="100" w:afterAutospacing="1" w:line="276" w:lineRule="auto"/>
         <w:rPr>
           <w:rFonts w:ascii="Segoe UI" w:hAnsi="Segoe UI" w:cs="Segoe UI"/>
-        </w:rPr>
-      </w:pPr>
-      <w:proofErr w:type="spellStart"/>
-      <w:r>
-        <w:rPr>
-          <w:rFonts w:ascii="Segoe UI" w:eastAsia="Times New Roman" w:hAnsi="Segoe UI" w:cs="Segoe UI"/>
+          <w:lang w:val="en-US"/>
+        </w:rPr>
+      </w:pPr>
+      <w:proofErr w:type="spellStart"/>
+      <w:r>
+        <w:rPr>
+          <w:rFonts w:ascii="Consolas" w:eastAsia="Times New Roman" w:hAnsi="Consolas" w:cs="Segoe UI"/>
           <w:b/>
           <w:bCs/>
           <w:kern w:val="0"/>
           <w:sz w:val="20"/>
           <w:szCs w:val="20"/>
           <w:highlight w:val="lightGray"/>
-          <w:lang w:eastAsia="fr-CH"/>
+          <w:lang w:val="en-US" w:eastAsia="fr-CH"/>
           <w14:ligatures w14:val="none"/>
         </w:rPr>
         <w:t>npm</w:t>
@@ -1401,18 +2595,46 @@
       <w:proofErr w:type="spellEnd"/>
       <w:r>
         <w:rPr>
-          <w:rFonts w:ascii="Segoe UI" w:eastAsia="Times New Roman" w:hAnsi="Segoe UI" w:cs="Segoe UI"/>
+          <w:rFonts w:ascii="Consolas" w:eastAsia="Times New Roman" w:hAnsi="Consolas" w:cs="Segoe UI"/>
           <w:b/>
           <w:bCs/>
           <w:kern w:val="0"/>
           <w:sz w:val="20"/>
           <w:szCs w:val="20"/>
           <w:highlight w:val="lightGray"/>
-          <w:lang w:eastAsia="fr-CH"/>
-          <w14:ligatures w14:val="none"/>
-        </w:rPr>
-        <w:t xml:space="preserve"> init</w:t>
-      </w:r>
+          <w:lang w:val="en-US" w:eastAsia="fr-CH"/>
+          <w14:ligatures w14:val="none"/>
+        </w:rPr>
+        <w:t xml:space="preserve"> </w:t>
+      </w:r>
+      <w:proofErr w:type="spellStart"/>
+      <w:r>
+        <w:rPr>
+          <w:rFonts w:ascii="Consolas" w:eastAsia="Times New Roman" w:hAnsi="Consolas" w:cs="Segoe UI"/>
+          <w:b/>
+          <w:bCs/>
+          <w:kern w:val="0"/>
+          <w:sz w:val="20"/>
+          <w:szCs w:val="20"/>
+          <w:highlight w:val="lightGray"/>
+          <w:lang w:val="en-US" w:eastAsia="fr-CH"/>
+          <w14:ligatures w14:val="none"/>
+        </w:rPr>
+        <w:t>init</w:t>
+      </w:r>
+      <w:proofErr w:type="spellEnd"/>
+      <w:r>
+        <w:rPr>
+          <w:rFonts w:ascii="Segoe UI" w:eastAsia="Times New Roman" w:hAnsi="Segoe UI" w:cs="Segoe UI"/>
+          <w:kern w:val="0"/>
+          <w:sz w:val="24"/>
+          <w:szCs w:val="24"/>
+          <w:lang w:val="en-US" w:eastAsia="fr-CH"/>
+          <w14:ligatures w14:val="none"/>
+        </w:rPr>
+        <w:t xml:space="preserve"> </w:t>
+      </w:r>
+      <w:proofErr w:type="spellStart"/>
       <w:r>
         <w:rPr>
           <w:rFonts w:ascii="Segoe UI" w:eastAsia="Times New Roman" w:hAnsi="Segoe UI" w:cs="Segoe UI"/>
@@ -1422,6 +2644,18 @@
           <w:lang w:eastAsia="fr-CH"/>
           <w14:ligatures w14:val="none"/>
         </w:rPr>
+        <w:t>Создаёт</w:t>
+      </w:r>
+      <w:proofErr w:type="spellEnd"/>
+      <w:r>
+        <w:rPr>
+          <w:rFonts w:ascii="Segoe UI" w:eastAsia="Times New Roman" w:hAnsi="Segoe UI" w:cs="Segoe UI"/>
+          <w:kern w:val="0"/>
+          <w:sz w:val="24"/>
+          <w:szCs w:val="24"/>
+          <w:lang w:val="en-US" w:eastAsia="fr-CH"/>
+          <w14:ligatures w14:val="none"/>
+        </w:rPr>
         <w:t xml:space="preserve"> </w:t>
       </w:r>
       <w:proofErr w:type="spellStart"/>
@@ -1434,9 +2668,47 @@
           <w:lang w:eastAsia="fr-CH"/>
           <w14:ligatures w14:val="none"/>
         </w:rPr>
-        <w:t>Создаёт</w:t>
-      </w:r>
-      <w:proofErr w:type="spellEnd"/>
+        <w:t>файл</w:t>
+      </w:r>
+      <w:proofErr w:type="spellEnd"/>
+      <w:r>
+        <w:rPr>
+          <w:rFonts w:ascii="Segoe UI" w:eastAsia="Times New Roman" w:hAnsi="Segoe UI" w:cs="Segoe UI"/>
+          <w:kern w:val="0"/>
+          <w:sz w:val="24"/>
+          <w:szCs w:val="24"/>
+          <w:lang w:val="en-US" w:eastAsia="fr-CH"/>
+          <w14:ligatures w14:val="none"/>
+        </w:rPr>
+        <w:t xml:space="preserve"> </w:t>
+      </w:r>
+      <w:proofErr w:type="spellStart"/>
+      <w:proofErr w:type="gramStart"/>
+      <w:r>
+        <w:rPr>
+          <w:rFonts w:ascii="Segoe UI" w:eastAsia="Times New Roman" w:hAnsi="Segoe UI" w:cs="Segoe UI"/>
+          <w:kern w:val="0"/>
+          <w:sz w:val="20"/>
+          <w:szCs w:val="20"/>
+          <w:lang w:val="en-US" w:eastAsia="fr-CH"/>
+          <w14:ligatures w14:val="none"/>
+        </w:rPr>
+        <w:t>package.json</w:t>
+      </w:r>
+      <w:proofErr w:type="spellEnd"/>
+      <w:proofErr w:type="gramEnd"/>
+      <w:r>
+        <w:rPr>
+          <w:rFonts w:ascii="Segoe UI" w:eastAsia="Times New Roman" w:hAnsi="Segoe UI" w:cs="Segoe UI"/>
+          <w:kern w:val="0"/>
+          <w:sz w:val="24"/>
+          <w:szCs w:val="24"/>
+          <w:lang w:val="en-US" w:eastAsia="fr-CH"/>
+          <w14:ligatures w14:val="none"/>
+        </w:rPr>
+        <w:t xml:space="preserve">, </w:t>
+      </w:r>
+      <w:proofErr w:type="spellStart"/>
       <w:r>
         <w:rPr>
           <w:rFonts w:ascii="Segoe UI" w:eastAsia="Times New Roman" w:hAnsi="Segoe UI" w:cs="Segoe UI"/>
@@ -1446,6 +2718,18 @@
           <w:lang w:eastAsia="fr-CH"/>
           <w14:ligatures w14:val="none"/>
         </w:rPr>
+        <w:t>который</w:t>
+      </w:r>
+      <w:proofErr w:type="spellEnd"/>
+      <w:r>
+        <w:rPr>
+          <w:rFonts w:ascii="Segoe UI" w:eastAsia="Times New Roman" w:hAnsi="Segoe UI" w:cs="Segoe UI"/>
+          <w:kern w:val="0"/>
+          <w:sz w:val="24"/>
+          <w:szCs w:val="24"/>
+          <w:lang w:val="en-US" w:eastAsia="fr-CH"/>
+          <w14:ligatures w14:val="none"/>
+        </w:rPr>
         <w:t xml:space="preserve"> </w:t>
       </w:r>
       <w:proofErr w:type="spellStart"/>
@@ -1458,9 +2742,21 @@
           <w:lang w:eastAsia="fr-CH"/>
           <w14:ligatures w14:val="none"/>
         </w:rPr>
-        <w:t>файл</w:t>
-      </w:r>
-      <w:proofErr w:type="spellEnd"/>
+        <w:t>хранит</w:t>
+      </w:r>
+      <w:proofErr w:type="spellEnd"/>
+      <w:r>
+        <w:rPr>
+          <w:rFonts w:ascii="Segoe UI" w:eastAsia="Times New Roman" w:hAnsi="Segoe UI" w:cs="Segoe UI"/>
+          <w:kern w:val="0"/>
+          <w:sz w:val="24"/>
+          <w:szCs w:val="24"/>
+          <w:lang w:val="en-US" w:eastAsia="fr-CH"/>
+          <w14:ligatures w14:val="none"/>
+        </w:rPr>
+        <w:t xml:space="preserve"> </w:t>
+      </w:r>
+      <w:proofErr w:type="spellStart"/>
       <w:r>
         <w:rPr>
           <w:rFonts w:ascii="Segoe UI" w:eastAsia="Times New Roman" w:hAnsi="Segoe UI" w:cs="Segoe UI"/>
@@ -1470,21 +2766,20 @@
           <w:lang w:eastAsia="fr-CH"/>
           <w14:ligatures w14:val="none"/>
         </w:rPr>
-        <w:t xml:space="preserve"> </w:t>
-      </w:r>
-      <w:proofErr w:type="spellStart"/>
+        <w:t>информацию</w:t>
+      </w:r>
+      <w:proofErr w:type="spellEnd"/>
       <w:r>
         <w:rPr>
           <w:rFonts w:ascii="Segoe UI" w:eastAsia="Times New Roman" w:hAnsi="Segoe UI" w:cs="Segoe UI"/>
           <w:kern w:val="0"/>
-          <w:sz w:val="20"/>
-          <w:szCs w:val="20"/>
-          <w:lang w:eastAsia="fr-CH"/>
-          <w14:ligatures w14:val="none"/>
-        </w:rPr>
-        <w:t>package.json</w:t>
-      </w:r>
-      <w:proofErr w:type="spellEnd"/>
+          <w:sz w:val="24"/>
+          <w:szCs w:val="24"/>
+          <w:lang w:val="en-US" w:eastAsia="fr-CH"/>
+          <w14:ligatures w14:val="none"/>
+        </w:rPr>
+        <w:t xml:space="preserve"> </w:t>
+      </w:r>
       <w:r>
         <w:rPr>
           <w:rFonts w:ascii="Segoe UI" w:eastAsia="Times New Roman" w:hAnsi="Segoe UI" w:cs="Segoe UI"/>
@@ -1494,7 +2789,18 @@
           <w:lang w:eastAsia="fr-CH"/>
           <w14:ligatures w14:val="none"/>
         </w:rPr>
-        <w:t xml:space="preserve">, </w:t>
+        <w:t>о</w:t>
+      </w:r>
+      <w:r>
+        <w:rPr>
+          <w:rFonts w:ascii="Segoe UI" w:eastAsia="Times New Roman" w:hAnsi="Segoe UI" w:cs="Segoe UI"/>
+          <w:kern w:val="0"/>
+          <w:sz w:val="24"/>
+          <w:szCs w:val="24"/>
+          <w:lang w:val="en-US" w:eastAsia="fr-CH"/>
+          <w14:ligatures w14:val="none"/>
+        </w:rPr>
+        <w:t xml:space="preserve"> </w:t>
       </w:r>
       <w:proofErr w:type="spellStart"/>
       <w:r>
@@ -1506,9 +2812,20 @@
           <w:lang w:eastAsia="fr-CH"/>
           <w14:ligatures w14:val="none"/>
         </w:rPr>
-        <w:t>который</w:t>
-      </w:r>
-      <w:proofErr w:type="spellEnd"/>
+        <w:t>проекте</w:t>
+      </w:r>
+      <w:proofErr w:type="spellEnd"/>
+      <w:r>
+        <w:rPr>
+          <w:rFonts w:ascii="Segoe UI" w:eastAsia="Times New Roman" w:hAnsi="Segoe UI" w:cs="Segoe UI"/>
+          <w:kern w:val="0"/>
+          <w:sz w:val="24"/>
+          <w:szCs w:val="24"/>
+          <w:lang w:val="en-US" w:eastAsia="fr-CH"/>
+          <w14:ligatures w14:val="none"/>
+        </w:rPr>
+        <w:t xml:space="preserve"> </w:t>
+      </w:r>
       <w:r>
         <w:rPr>
           <w:rFonts w:ascii="Segoe UI" w:eastAsia="Times New Roman" w:hAnsi="Segoe UI" w:cs="Segoe UI"/>
@@ -1518,6 +2835,17 @@
           <w:lang w:eastAsia="fr-CH"/>
           <w14:ligatures w14:val="none"/>
         </w:rPr>
+        <w:t>и</w:t>
+      </w:r>
+      <w:r>
+        <w:rPr>
+          <w:rFonts w:ascii="Segoe UI" w:eastAsia="Times New Roman" w:hAnsi="Segoe UI" w:cs="Segoe UI"/>
+          <w:kern w:val="0"/>
+          <w:sz w:val="24"/>
+          <w:szCs w:val="24"/>
+          <w:lang w:val="en-US" w:eastAsia="fr-CH"/>
+          <w14:ligatures w14:val="none"/>
+        </w:rPr>
         <w:t xml:space="preserve"> </w:t>
       </w:r>
       <w:proofErr w:type="spellStart"/>
@@ -1530,9 +2858,21 @@
           <w:lang w:eastAsia="fr-CH"/>
           <w14:ligatures w14:val="none"/>
         </w:rPr>
-        <w:t>хранит</w:t>
-      </w:r>
-      <w:proofErr w:type="spellEnd"/>
+        <w:t>его</w:t>
+      </w:r>
+      <w:proofErr w:type="spellEnd"/>
+      <w:r>
+        <w:rPr>
+          <w:rFonts w:ascii="Segoe UI" w:eastAsia="Times New Roman" w:hAnsi="Segoe UI" w:cs="Segoe UI"/>
+          <w:kern w:val="0"/>
+          <w:sz w:val="24"/>
+          <w:szCs w:val="24"/>
+          <w:lang w:val="en-US" w:eastAsia="fr-CH"/>
+          <w14:ligatures w14:val="none"/>
+        </w:rPr>
+        <w:t xml:space="preserve"> </w:t>
+      </w:r>
+      <w:proofErr w:type="spellStart"/>
       <w:r>
         <w:rPr>
           <w:rFonts w:ascii="Segoe UI" w:eastAsia="Times New Roman" w:hAnsi="Segoe UI" w:cs="Segoe UI"/>
@@ -1542,100 +2882,16 @@
           <w:lang w:eastAsia="fr-CH"/>
           <w14:ligatures w14:val="none"/>
         </w:rPr>
-        <w:t xml:space="preserve"> </w:t>
-      </w:r>
-      <w:proofErr w:type="spellStart"/>
+        <w:t>зависимостях</w:t>
+      </w:r>
+      <w:proofErr w:type="spellEnd"/>
       <w:r>
         <w:rPr>
           <w:rFonts w:ascii="Segoe UI" w:eastAsia="Times New Roman" w:hAnsi="Segoe UI" w:cs="Segoe UI"/>
           <w:kern w:val="0"/>
           <w:sz w:val="24"/>
           <w:szCs w:val="24"/>
-          <w:lang w:eastAsia="fr-CH"/>
-          <w14:ligatures w14:val="none"/>
-        </w:rPr>
-        <w:t>информацию</w:t>
-      </w:r>
-      <w:proofErr w:type="spellEnd"/>
-      <w:r>
-        <w:rPr>
-          <w:rFonts w:ascii="Segoe UI" w:eastAsia="Times New Roman" w:hAnsi="Segoe UI" w:cs="Segoe UI"/>
-          <w:kern w:val="0"/>
-          <w:sz w:val="24"/>
-          <w:szCs w:val="24"/>
-          <w:lang w:eastAsia="fr-CH"/>
-          <w14:ligatures w14:val="none"/>
-        </w:rPr>
-        <w:t xml:space="preserve"> о </w:t>
-      </w:r>
-      <w:proofErr w:type="spellStart"/>
-      <w:r>
-        <w:rPr>
-          <w:rFonts w:ascii="Segoe UI" w:eastAsia="Times New Roman" w:hAnsi="Segoe UI" w:cs="Segoe UI"/>
-          <w:kern w:val="0"/>
-          <w:sz w:val="24"/>
-          <w:szCs w:val="24"/>
-          <w:lang w:eastAsia="fr-CH"/>
-          <w14:ligatures w14:val="none"/>
-        </w:rPr>
-        <w:t>проекте</w:t>
-      </w:r>
-      <w:proofErr w:type="spellEnd"/>
-      <w:r>
-        <w:rPr>
-          <w:rFonts w:ascii="Segoe UI" w:eastAsia="Times New Roman" w:hAnsi="Segoe UI" w:cs="Segoe UI"/>
-          <w:kern w:val="0"/>
-          <w:sz w:val="24"/>
-          <w:szCs w:val="24"/>
-          <w:lang w:eastAsia="fr-CH"/>
-          <w14:ligatures w14:val="none"/>
-        </w:rPr>
-        <w:t xml:space="preserve"> и </w:t>
-      </w:r>
-      <w:proofErr w:type="spellStart"/>
-      <w:r>
-        <w:rPr>
-          <w:rFonts w:ascii="Segoe UI" w:eastAsia="Times New Roman" w:hAnsi="Segoe UI" w:cs="Segoe UI"/>
-          <w:kern w:val="0"/>
-          <w:sz w:val="24"/>
-          <w:szCs w:val="24"/>
-          <w:lang w:eastAsia="fr-CH"/>
-          <w14:ligatures w14:val="none"/>
-        </w:rPr>
-        <w:t>его</w:t>
-      </w:r>
-      <w:proofErr w:type="spellEnd"/>
-      <w:r>
-        <w:rPr>
-          <w:rFonts w:ascii="Segoe UI" w:eastAsia="Times New Roman" w:hAnsi="Segoe UI" w:cs="Segoe UI"/>
-          <w:kern w:val="0"/>
-          <w:sz w:val="24"/>
-          <w:szCs w:val="24"/>
-          <w:lang w:eastAsia="fr-CH"/>
-          <w14:ligatures w14:val="none"/>
-        </w:rPr>
-        <w:t xml:space="preserve"> </w:t>
-      </w:r>
-      <w:proofErr w:type="spellStart"/>
-      <w:r>
-        <w:rPr>
-          <w:rFonts w:ascii="Segoe UI" w:eastAsia="Times New Roman" w:hAnsi="Segoe UI" w:cs="Segoe UI"/>
-          <w:kern w:val="0"/>
-          <w:sz w:val="24"/>
-          <w:szCs w:val="24"/>
-          <w:lang w:eastAsia="fr-CH"/>
-          <w14:ligatures w14:val="none"/>
-        </w:rPr>
-        <w:t>зависимостях</w:t>
-      </w:r>
-      <w:proofErr w:type="spellEnd"/>
-      <w:r>
-        <w:rPr>
-          <w:rFonts w:ascii="Segoe UI" w:eastAsia="Times New Roman" w:hAnsi="Segoe UI" w:cs="Segoe UI"/>
-          <w:kern w:val="0"/>
-          <w:sz w:val="24"/>
-          <w:szCs w:val="24"/>
-          <w:lang w:eastAsia="fr-CH"/>
+          <w:lang w:val="en-US" w:eastAsia="fr-CH"/>
           <w14:ligatures w14:val="none"/>
         </w:rPr>
         <w:t>.</w:t>
@@ -1651,6 +2907,7 @@
         <w:spacing w:before="100" w:beforeAutospacing="1" w:after="100" w:afterAutospacing="1" w:line="276" w:lineRule="auto"/>
         <w:rPr>
           <w:rFonts w:ascii="Segoe UI" w:hAnsi="Segoe UI" w:cs="Segoe UI"/>
+          <w:lang w:val="en-US"/>
         </w:rPr>
       </w:pPr>
       <w:proofErr w:type="spellStart"/>
@@ -1658,7 +2915,10 @@
         <w:rPr>
           <w:rStyle w:val="CodeHTML"/>
           <w:rFonts w:ascii="Segoe UI" w:eastAsiaTheme="majorEastAsia" w:hAnsi="Segoe UI" w:cs="Segoe UI"/>
+          <w:b/>
+          <w:bCs/>
           <w:highlight w:val="lightGray"/>
+          <w:lang w:val="en-US"/>
         </w:rPr>
         <w:t>npm</w:t>
       </w:r>
@@ -1667,119 +2927,154 @@
         <w:rPr>
           <w:rStyle w:val="CodeHTML"/>
           <w:rFonts w:ascii="Segoe UI" w:eastAsiaTheme="majorEastAsia" w:hAnsi="Segoe UI" w:cs="Segoe UI"/>
+          <w:b/>
+          <w:bCs/>
           <w:highlight w:val="lightGray"/>
-        </w:rPr>
-        <w:t xml:space="preserve"> </w:t>
-      </w:r>
-      <w:proofErr w:type="spellStart"/>
+          <w:lang w:val="en-US"/>
+        </w:rPr>
+        <w:t xml:space="preserve"> install</w:t>
+      </w:r>
+      <w:r>
+        <w:rPr>
+          <w:rFonts w:ascii="Segoe UI" w:hAnsi="Segoe UI" w:cs="Segoe UI"/>
+          <w:lang w:val="en-US"/>
+        </w:rPr>
+        <w:t xml:space="preserve"> </w:t>
+      </w:r>
+      <w:proofErr w:type="spellStart"/>
+      <w:r>
+        <w:rPr>
+          <w:rFonts w:ascii="Segoe UI" w:hAnsi="Segoe UI" w:cs="Segoe UI"/>
+        </w:rPr>
+        <w:t>или</w:t>
+      </w:r>
+      <w:proofErr w:type="spellEnd"/>
+      <w:r>
+        <w:rPr>
+          <w:rFonts w:ascii="Segoe UI" w:hAnsi="Segoe UI" w:cs="Segoe UI"/>
+          <w:lang w:val="en-US"/>
+        </w:rPr>
+        <w:t xml:space="preserve"> </w:t>
+      </w:r>
+      <w:proofErr w:type="spellStart"/>
+      <w:r>
+        <w:rPr>
+          <w:rStyle w:val="CodeHTML"/>
+          <w:rFonts w:ascii="Consolas" w:eastAsiaTheme="majorEastAsia" w:hAnsi="Consolas" w:cs="Segoe UI"/>
+          <w:b/>
+          <w:bCs/>
+          <w:highlight w:val="lightGray"/>
+          <w:lang w:val="en-US"/>
+        </w:rPr>
+        <w:t>npm</w:t>
+      </w:r>
+      <w:proofErr w:type="spellEnd"/>
+      <w:r>
+        <w:rPr>
+          <w:rStyle w:val="CodeHTML"/>
+          <w:rFonts w:ascii="Consolas" w:eastAsiaTheme="majorEastAsia" w:hAnsi="Consolas" w:cs="Segoe UI"/>
+          <w:b/>
+          <w:bCs/>
+          <w:highlight w:val="lightGray"/>
+          <w:lang w:val="en-US"/>
+        </w:rPr>
+        <w:t xml:space="preserve"> </w:t>
+      </w:r>
+      <w:proofErr w:type="spellStart"/>
+      <w:r>
+        <w:rPr>
+          <w:rStyle w:val="CodeHTML"/>
+          <w:rFonts w:ascii="Consolas" w:eastAsiaTheme="majorEastAsia" w:hAnsi="Consolas" w:cs="Segoe UI"/>
+          <w:b/>
+          <w:bCs/>
+          <w:highlight w:val="lightGray"/>
+          <w:lang w:val="en-US"/>
+        </w:rPr>
+        <w:t>i</w:t>
+      </w:r>
+      <w:proofErr w:type="spellEnd"/>
       <w:r>
         <w:rPr>
           <w:rStyle w:val="CodeHTML"/>
           <w:rFonts w:ascii="Segoe UI" w:eastAsiaTheme="majorEastAsia" w:hAnsi="Segoe UI" w:cs="Segoe UI"/>
-          <w:highlight w:val="lightGray"/>
-        </w:rPr>
-        <w:t>install</w:t>
-      </w:r>
-      <w:proofErr w:type="spellEnd"/>
-      <w:r>
-        <w:rPr>
-          <w:rFonts w:ascii="Segoe UI" w:hAnsi="Segoe UI" w:cs="Segoe UI"/>
-        </w:rPr>
-        <w:t xml:space="preserve"> </w:t>
-      </w:r>
-      <w:proofErr w:type="spellStart"/>
-      <w:r>
-        <w:rPr>
-          <w:rFonts w:ascii="Segoe UI" w:hAnsi="Segoe UI" w:cs="Segoe UI"/>
-        </w:rPr>
-        <w:t>или</w:t>
-      </w:r>
-      <w:proofErr w:type="spellEnd"/>
-      <w:r>
-        <w:rPr>
-          <w:rFonts w:ascii="Segoe UI" w:hAnsi="Segoe UI" w:cs="Segoe UI"/>
-        </w:rPr>
-        <w:t xml:space="preserve"> </w:t>
-      </w:r>
-      <w:proofErr w:type="spellStart"/>
+          <w:lang w:val="en-US"/>
+        </w:rPr>
+        <w:t xml:space="preserve"> </w:t>
+      </w:r>
+      <w:proofErr w:type="spellStart"/>
+      <w:r>
+        <w:rPr>
+          <w:rFonts w:ascii="Segoe UI" w:hAnsi="Segoe UI" w:cs="Segoe UI"/>
+        </w:rPr>
+        <w:t>Устанавливает</w:t>
+      </w:r>
+      <w:proofErr w:type="spellEnd"/>
+      <w:r>
+        <w:rPr>
+          <w:rFonts w:ascii="Segoe UI" w:hAnsi="Segoe UI" w:cs="Segoe UI"/>
+          <w:lang w:val="en-US"/>
+        </w:rPr>
+        <w:t xml:space="preserve"> </w:t>
+      </w:r>
+      <w:proofErr w:type="spellStart"/>
+      <w:r>
+        <w:rPr>
+          <w:rFonts w:ascii="Segoe UI" w:hAnsi="Segoe UI" w:cs="Segoe UI"/>
+        </w:rPr>
+        <w:t>зависимости</w:t>
+      </w:r>
+      <w:proofErr w:type="spellEnd"/>
+      <w:r>
+        <w:rPr>
+          <w:rFonts w:ascii="Segoe UI" w:hAnsi="Segoe UI" w:cs="Segoe UI"/>
+          <w:lang w:val="en-US"/>
+        </w:rPr>
+        <w:t xml:space="preserve">, </w:t>
+      </w:r>
+      <w:proofErr w:type="spellStart"/>
+      <w:r>
+        <w:rPr>
+          <w:rFonts w:ascii="Segoe UI" w:hAnsi="Segoe UI" w:cs="Segoe UI"/>
+        </w:rPr>
+        <w:t>указанные</w:t>
+      </w:r>
+      <w:proofErr w:type="spellEnd"/>
+      <w:r>
+        <w:rPr>
+          <w:rFonts w:ascii="Segoe UI" w:hAnsi="Segoe UI" w:cs="Segoe UI"/>
+          <w:lang w:val="en-US"/>
+        </w:rPr>
+        <w:t xml:space="preserve"> </w:t>
+      </w:r>
+      <w:r>
+        <w:rPr>
+          <w:rFonts w:ascii="Segoe UI" w:hAnsi="Segoe UI" w:cs="Segoe UI"/>
+        </w:rPr>
+        <w:t>в</w:t>
+      </w:r>
+      <w:r>
+        <w:rPr>
+          <w:rFonts w:ascii="Segoe UI" w:hAnsi="Segoe UI" w:cs="Segoe UI"/>
+          <w:lang w:val="en-US"/>
+        </w:rPr>
+        <w:t xml:space="preserve"> </w:t>
+      </w:r>
+      <w:proofErr w:type="spellStart"/>
+      <w:proofErr w:type="gramStart"/>
       <w:r>
         <w:rPr>
           <w:rStyle w:val="CodeHTML"/>
           <w:rFonts w:ascii="Segoe UI" w:eastAsiaTheme="majorEastAsia" w:hAnsi="Segoe UI" w:cs="Segoe UI"/>
-          <w:highlight w:val="lightGray"/>
-        </w:rPr>
-        <w:t>npm</w:t>
-      </w:r>
-      <w:proofErr w:type="spellEnd"/>
-      <w:r>
-        <w:rPr>
-          <w:rStyle w:val="CodeHTML"/>
-          <w:rFonts w:ascii="Segoe UI" w:eastAsiaTheme="majorEastAsia" w:hAnsi="Segoe UI" w:cs="Segoe UI"/>
-          <w:highlight w:val="lightGray"/>
-        </w:rPr>
-        <w:t xml:space="preserve"> i</w:t>
-      </w:r>
-      <w:r>
-        <w:rPr>
-          <w:rStyle w:val="CodeHTML"/>
-          <w:rFonts w:ascii="Segoe UI" w:eastAsiaTheme="majorEastAsia" w:hAnsi="Segoe UI" w:cs="Segoe UI"/>
-        </w:rPr>
-        <w:t xml:space="preserve"> </w:t>
-      </w:r>
-      <w:proofErr w:type="spellStart"/>
-      <w:r>
-        <w:rPr>
-          <w:rFonts w:ascii="Segoe UI" w:hAnsi="Segoe UI" w:cs="Segoe UI"/>
-        </w:rPr>
-        <w:t>Устанавливает</w:t>
-      </w:r>
-      <w:proofErr w:type="spellEnd"/>
-      <w:r>
-        <w:rPr>
-          <w:rFonts w:ascii="Segoe UI" w:hAnsi="Segoe UI" w:cs="Segoe UI"/>
-        </w:rPr>
-        <w:t xml:space="preserve"> </w:t>
-      </w:r>
-      <w:proofErr w:type="spellStart"/>
-      <w:r>
-        <w:rPr>
-          <w:rFonts w:ascii="Segoe UI" w:hAnsi="Segoe UI" w:cs="Segoe UI"/>
-        </w:rPr>
-        <w:t>зависимости</w:t>
-      </w:r>
-      <w:proofErr w:type="spellEnd"/>
-      <w:r>
-        <w:rPr>
-          <w:rFonts w:ascii="Segoe UI" w:hAnsi="Segoe UI" w:cs="Segoe UI"/>
-        </w:rPr>
-        <w:t xml:space="preserve">, </w:t>
-      </w:r>
-      <w:proofErr w:type="spellStart"/>
-      <w:r>
-        <w:rPr>
-          <w:rFonts w:ascii="Segoe UI" w:hAnsi="Segoe UI" w:cs="Segoe UI"/>
-        </w:rPr>
-        <w:t>указанные</w:t>
-      </w:r>
-      <w:proofErr w:type="spellEnd"/>
-      <w:r>
-        <w:rPr>
-          <w:rFonts w:ascii="Segoe UI" w:hAnsi="Segoe UI" w:cs="Segoe UI"/>
-        </w:rPr>
-        <w:t xml:space="preserve"> в </w:t>
-      </w:r>
-      <w:proofErr w:type="spellStart"/>
-      <w:r>
-        <w:rPr>
-          <w:rStyle w:val="CodeHTML"/>
-          <w:rFonts w:ascii="Segoe UI" w:eastAsiaTheme="majorEastAsia" w:hAnsi="Segoe UI" w:cs="Segoe UI"/>
+          <w:lang w:val="en-US"/>
         </w:rPr>
         <w:t>package.json</w:t>
       </w:r>
       <w:proofErr w:type="spellEnd"/>
-      <w:r>
-        <w:rPr>
-          <w:rFonts w:ascii="Segoe UI" w:hAnsi="Segoe UI" w:cs="Segoe UI"/>
+      <w:proofErr w:type="gramEnd"/>
+      <w:r>
+        <w:rPr>
+          <w:rFonts w:ascii="Segoe UI" w:hAnsi="Segoe UI" w:cs="Segoe UI"/>
+          <w:lang w:val="en-US"/>
         </w:rPr>
         <w:t>.</w:t>
       </w:r>
@@ -1795,27 +3090,35 @@
         <w:rPr>
           <w:rFonts w:ascii="Segoe UI" w:hAnsi="Segoe UI" w:cs="Segoe UI"/>
           <w:highlight w:val="lightGray"/>
-        </w:rPr>
-      </w:pPr>
-      <w:proofErr w:type="spellStart"/>
-      <w:r>
-        <w:rPr>
-          <w:rFonts w:ascii="Segoe UI" w:hAnsi="Segoe UI" w:cs="Segoe UI"/>
+          <w:lang w:val="en-US"/>
+        </w:rPr>
+      </w:pPr>
+      <w:proofErr w:type="spellStart"/>
+      <w:r>
+        <w:rPr>
+          <w:rFonts w:ascii="Consolas" w:hAnsi="Consolas" w:cs="Segoe UI"/>
+          <w:b/>
+          <w:bCs/>
           <w:highlight w:val="lightGray"/>
+          <w:lang w:val="en-US"/>
         </w:rPr>
         <w:t>npm</w:t>
       </w:r>
       <w:proofErr w:type="spellEnd"/>
       <w:r>
         <w:rPr>
-          <w:rFonts w:ascii="Segoe UI" w:hAnsi="Segoe UI" w:cs="Segoe UI"/>
+          <w:rFonts w:ascii="Consolas" w:hAnsi="Consolas" w:cs="Segoe UI"/>
+          <w:b/>
+          <w:bCs/>
           <w:highlight w:val="lightGray"/>
+          <w:lang w:val="en-US"/>
         </w:rPr>
         <w:t xml:space="preserve"> update</w:t>
       </w:r>
       <w:r>
         <w:rPr>
           <w:rFonts w:ascii="Segoe UI" w:hAnsi="Segoe UI" w:cs="Segoe UI"/>
+          <w:lang w:val="en-US"/>
         </w:rPr>
         <w:t xml:space="preserve"> </w:t>
       </w:r>
@@ -1830,6 +3133,7 @@
       <w:r>
         <w:rPr>
           <w:rFonts w:ascii="Segoe UI" w:hAnsi="Segoe UI" w:cs="Segoe UI"/>
+          <w:lang w:val="en-US"/>
         </w:rPr>
         <w:t xml:space="preserve"> </w:t>
       </w:r>
@@ -1844,6 +3148,7 @@
       <w:r>
         <w:rPr>
           <w:rFonts w:ascii="Segoe UI" w:hAnsi="Segoe UI" w:cs="Segoe UI"/>
+          <w:lang w:val="en-US"/>
         </w:rPr>
         <w:t xml:space="preserve"> </w:t>
       </w:r>
@@ -1858,6 +3163,7 @@
       <w:r>
         <w:rPr>
           <w:rFonts w:ascii="Segoe UI" w:hAnsi="Segoe UI" w:cs="Segoe UI"/>
+          <w:lang w:val="en-US"/>
         </w:rPr>
         <w:t xml:space="preserve"> </w:t>
       </w:r>
@@ -1872,6 +3178,7 @@
       <w:r>
         <w:rPr>
           <w:rFonts w:ascii="Segoe UI" w:hAnsi="Segoe UI" w:cs="Segoe UI"/>
+          <w:lang w:val="en-US"/>
         </w:rPr>
         <w:t xml:space="preserve"> </w:t>
       </w:r>
@@ -1886,6 +3193,7 @@
       <w:r>
         <w:rPr>
           <w:rFonts w:ascii="Segoe UI" w:hAnsi="Segoe UI" w:cs="Segoe UI"/>
+          <w:lang w:val="en-US"/>
         </w:rPr>
         <w:t xml:space="preserve"> </w:t>
       </w:r>
@@ -1900,6 +3208,7 @@
       <w:r>
         <w:rPr>
           <w:rFonts w:ascii="Segoe UI" w:hAnsi="Segoe UI" w:cs="Segoe UI"/>
+          <w:lang w:val="en-US"/>
         </w:rPr>
         <w:t xml:space="preserve"> </w:t>
       </w:r>
@@ -1914,6 +3223,7 @@
       <w:r>
         <w:rPr>
           <w:rFonts w:ascii="Segoe UI" w:hAnsi="Segoe UI" w:cs="Segoe UI"/>
+          <w:lang w:val="en-US"/>
         </w:rPr>
         <w:t xml:space="preserve">, </w:t>
       </w:r>
@@ -1928,8 +3238,22 @@
       <w:r>
         <w:rPr>
           <w:rFonts w:ascii="Segoe UI" w:hAnsi="Segoe UI" w:cs="Segoe UI"/>
-        </w:rPr>
-        <w:t xml:space="preserve"> с </w:t>
+          <w:lang w:val="en-US"/>
+        </w:rPr>
+        <w:t xml:space="preserve"> </w:t>
+      </w:r>
+      <w:r>
+        <w:rPr>
+          <w:rFonts w:ascii="Segoe UI" w:hAnsi="Segoe UI" w:cs="Segoe UI"/>
+        </w:rPr>
+        <w:t>с</w:t>
+      </w:r>
+      <w:r>
+        <w:rPr>
+          <w:rFonts w:ascii="Segoe UI" w:hAnsi="Segoe UI" w:cs="Segoe UI"/>
+          <w:lang w:val="en-US"/>
+        </w:rPr>
+        <w:t xml:space="preserve"> </w:t>
       </w:r>
       <w:proofErr w:type="spellStart"/>
       <w:r>
@@ -1942,21 +3266,39 @@
       <w:r>
         <w:rPr>
           <w:rFonts w:ascii="Segoe UI" w:hAnsi="Segoe UI" w:cs="Segoe UI"/>
-        </w:rPr>
-        <w:t xml:space="preserve"> в </w:t>
-      </w:r>
-      <w:proofErr w:type="spellStart"/>
+          <w:lang w:val="en-US"/>
+        </w:rPr>
+        <w:t xml:space="preserve"> </w:t>
+      </w:r>
+      <w:r>
+        <w:rPr>
+          <w:rFonts w:ascii="Segoe UI" w:hAnsi="Segoe UI" w:cs="Segoe UI"/>
+        </w:rPr>
+        <w:t>в</w:t>
+      </w:r>
+      <w:r>
+        <w:rPr>
+          <w:rFonts w:ascii="Segoe UI" w:hAnsi="Segoe UI" w:cs="Segoe UI"/>
+          <w:lang w:val="en-US"/>
+        </w:rPr>
+        <w:t xml:space="preserve"> </w:t>
+      </w:r>
+      <w:proofErr w:type="spellStart"/>
+      <w:proofErr w:type="gramStart"/>
       <w:r>
         <w:rPr>
           <w:rStyle w:val="CodeHTML"/>
           <w:rFonts w:ascii="Segoe UI" w:eastAsiaTheme="majorEastAsia" w:hAnsi="Segoe UI" w:cs="Segoe UI"/>
+          <w:lang w:val="en-US"/>
         </w:rPr>
         <w:t>package.json</w:t>
       </w:r>
       <w:proofErr w:type="spellEnd"/>
-      <w:r>
-        <w:rPr>
-          <w:rFonts w:ascii="Segoe UI" w:hAnsi="Segoe UI" w:cs="Segoe UI"/>
+      <w:proofErr w:type="gramEnd"/>
+      <w:r>
+        <w:rPr>
+          <w:rFonts w:ascii="Segoe UI" w:hAnsi="Segoe UI" w:cs="Segoe UI"/>
+          <w:lang w:val="en-US"/>
         </w:rPr>
         <w:t>.</w:t>
       </w:r>
@@ -1976,7 +3318,9 @@
       <w:proofErr w:type="spellStart"/>
       <w:r>
         <w:rPr>
-          <w:rFonts w:ascii="Segoe UI" w:hAnsi="Segoe UI" w:cs="Segoe UI"/>
+          <w:rFonts w:ascii="Consolas" w:hAnsi="Consolas" w:cs="Segoe UI"/>
+          <w:b/>
+          <w:bCs/>
           <w:highlight w:val="lightGray"/>
         </w:rPr>
         <w:t>npm</w:t>
@@ -1984,10 +3328,32 @@
       <w:proofErr w:type="spellEnd"/>
       <w:r>
         <w:rPr>
-          <w:rFonts w:ascii="Segoe UI" w:hAnsi="Segoe UI" w:cs="Segoe UI"/>
+          <w:rFonts w:ascii="Consolas" w:hAnsi="Consolas" w:cs="Segoe UI"/>
+          <w:b/>
+          <w:bCs/>
           <w:highlight w:val="lightGray"/>
         </w:rPr>
         <w:t xml:space="preserve"> start</w:t>
+      </w:r>
+      <w:r>
+        <w:rPr>
+          <w:rFonts w:ascii="Segoe UI" w:hAnsi="Segoe UI" w:cs="Segoe UI"/>
+        </w:rPr>
+        <w:t xml:space="preserve"> </w:t>
+      </w:r>
+      <w:r>
+        <w:rPr>
+          <w:rFonts w:ascii="Segoe UI" w:hAnsi="Segoe UI" w:cs="Segoe UI"/>
+        </w:rPr>
+        <w:t xml:space="preserve"> </w:t>
+      </w:r>
+      <w:r>
+        <w:rPr>
+          <w:rFonts w:ascii="Segoe UI" w:hAnsi="Segoe UI" w:cs="Segoe UI"/>
+          <w:b/>
+          <w:bCs/>
+        </w:rPr>
+        <w:t>(raccourci)</w:t>
       </w:r>
       <w:r>
         <w:rPr>
@@ -2065,6 +3431,667 @@
         </w:rPr>
         <w:t>.</w:t>
       </w:r>
+      <w:r>
+        <w:t xml:space="preserve"> </w:t>
+      </w:r>
+      <w:r>
+        <w:t>**</w:t>
+      </w:r>
+      <w:r>
+        <w:rPr>
+          <w:i/>
+          <w:iCs/>
+          <w:u w:val="single"/>
+        </w:rPr>
+        <w:t xml:space="preserve">Fonctionne uniquement si </w:t>
+      </w:r>
+      <w:r>
+        <w:rPr>
+          <w:rStyle w:val="lev"/>
+          <w:i/>
+          <w:iCs/>
+          <w:u w:val="single"/>
+        </w:rPr>
+        <w:t xml:space="preserve">un script </w:t>
+      </w:r>
+      <w:r>
+        <w:rPr>
+          <w:rStyle w:val="CodeHTML"/>
+          <w:rFonts w:eastAsiaTheme="majorEastAsia"/>
+          <w:b/>
+          <w:bCs/>
+          <w:i/>
+          <w:iCs/>
+          <w:u w:val="single"/>
+        </w:rPr>
+        <w:t>"start"</w:t>
+      </w:r>
+      <w:r>
+        <w:rPr>
+          <w:rStyle w:val="lev"/>
+          <w:i/>
+          <w:iCs/>
+          <w:u w:val="single"/>
+        </w:rPr>
+        <w:t xml:space="preserve"> est défini</w:t>
+      </w:r>
+      <w:r>
+        <w:rPr>
+          <w:i/>
+          <w:iCs/>
+          <w:u w:val="single"/>
+        </w:rPr>
+        <w:t xml:space="preserve"> dans </w:t>
+      </w:r>
+      <w:proofErr w:type="spellStart"/>
+      <w:r>
+        <w:rPr>
+          <w:rStyle w:val="CodeHTML"/>
+          <w:rFonts w:eastAsiaTheme="majorEastAsia"/>
+          <w:b/>
+          <w:bCs/>
+          <w:i/>
+          <w:iCs/>
+          <w:u w:val="single"/>
+        </w:rPr>
+        <w:t>package.json</w:t>
+      </w:r>
+      <w:proofErr w:type="spellEnd"/>
+      <w:r>
+        <w:rPr>
+          <w:i/>
+          <w:iCs/>
+          <w:u w:val="single"/>
+        </w:rPr>
+        <w:t>.</w:t>
+      </w:r>
+      <w:r>
+        <w:rPr>
+          <w:i/>
+          <w:iCs/>
+          <w:u w:val="single"/>
+        </w:rPr>
+        <w:t>**</w:t>
+      </w:r>
+    </w:p>
+    <w:p>
+      <w:pPr>
+        <w:pStyle w:val="Paragraphedeliste"/>
+        <w:numPr>
+          <w:ilvl w:val="0"/>
+          <w:numId w:val="2"/>
+        </w:numPr>
+        <w:spacing w:before="100" w:beforeAutospacing="1" w:after="100" w:afterAutospacing="1" w:line="276" w:lineRule="auto"/>
+        <w:rPr>
+          <w:rFonts w:ascii="Segoe UI" w:hAnsi="Segoe UI" w:cs="Segoe UI"/>
+          <w:highlight w:val="lightGray"/>
+        </w:rPr>
+      </w:pPr>
+      <w:proofErr w:type="spellStart"/>
+      <w:r>
+        <w:rPr>
+          <w:rFonts w:ascii="Consolas" w:hAnsi="Consolas" w:cs="Segoe UI"/>
+          <w:b/>
+          <w:bCs/>
+          <w:highlight w:val="lightGray"/>
+        </w:rPr>
+        <w:t>npm</w:t>
+      </w:r>
+      <w:proofErr w:type="spellEnd"/>
+      <w:r>
+        <w:rPr>
+          <w:rFonts w:ascii="Consolas" w:hAnsi="Consolas" w:cs="Segoe UI"/>
+          <w:b/>
+          <w:bCs/>
+          <w:highlight w:val="lightGray"/>
+        </w:rPr>
+        <w:t xml:space="preserve"> run start</w:t>
+      </w:r>
+      <w:r>
+        <w:rPr>
+          <w:rFonts w:ascii="Segoe UI" w:hAnsi="Segoe UI" w:cs="Segoe UI"/>
+          <w:b/>
+          <w:bCs/>
+          <w:highlight w:val="lightGray"/>
+        </w:rPr>
+        <w:t> </w:t>
+      </w:r>
+      <w:r>
+        <w:rPr>
+          <w:rFonts w:ascii="Segoe UI" w:hAnsi="Segoe UI" w:cs="Segoe UI"/>
+          <w:b/>
+          <w:bCs/>
+        </w:rPr>
+        <w:t xml:space="preserve">: </w:t>
+      </w:r>
+      <w:r>
+        <w:t xml:space="preserve">Fonctionne </w:t>
+      </w:r>
+      <w:r>
+        <w:rPr>
+          <w:rStyle w:val="lev"/>
+        </w:rPr>
+        <w:t>toujours</w:t>
+      </w:r>
+      <w:r>
+        <w:t xml:space="preserve">, même si </w:t>
+      </w:r>
+      <w:r>
+        <w:rPr>
+          <w:rStyle w:val="CodeHTML"/>
+          <w:rFonts w:eastAsiaTheme="majorEastAsia"/>
+        </w:rPr>
+        <w:t>"start"</w:t>
+      </w:r>
+      <w:r>
+        <w:t xml:space="preserve"> n'est pas un script spécial.</w:t>
+      </w:r>
+      <w:r>
+        <w:t xml:space="preserve"> </w:t>
+      </w:r>
+      <w:r>
+        <w:t>**</w:t>
+      </w:r>
+      <w:r>
+        <w:rPr>
+          <w:i/>
+          <w:iCs/>
+          <w:u w:val="single"/>
+        </w:rPr>
+        <w:t xml:space="preserve">Peut être utilisé pour exécuter n'importe quel script défini dans </w:t>
+      </w:r>
+      <w:proofErr w:type="spellStart"/>
+      <w:r>
+        <w:rPr>
+          <w:rStyle w:val="CodeHTML"/>
+          <w:rFonts w:eastAsiaTheme="majorEastAsia"/>
+          <w:b/>
+          <w:bCs/>
+          <w:i/>
+          <w:iCs/>
+          <w:u w:val="single"/>
+        </w:rPr>
+        <w:t>package.json</w:t>
+      </w:r>
+      <w:proofErr w:type="spellEnd"/>
+      <w:r>
+        <w:rPr>
+          <w:i/>
+          <w:iCs/>
+          <w:u w:val="single"/>
+        </w:rPr>
+        <w:t>.</w:t>
+      </w:r>
+      <w:r>
+        <w:t>**</w:t>
+      </w:r>
+    </w:p>
+    <w:p>
+      <w:pPr>
+        <w:pStyle w:val="Paragraphedeliste"/>
+        <w:numPr>
+          <w:ilvl w:val="0"/>
+          <w:numId w:val="2"/>
+        </w:numPr>
+        <w:spacing w:before="100" w:beforeAutospacing="1" w:after="100" w:afterAutospacing="1" w:line="276" w:lineRule="auto"/>
+        <w:rPr>
+          <w:rFonts w:ascii="Segoe UI" w:hAnsi="Segoe UI" w:cs="Segoe UI"/>
+          <w:sz w:val="16"/>
+          <w:szCs w:val="16"/>
+        </w:rPr>
+      </w:pPr>
+      <w:r>
+        <w:rPr>
+          <w:rFonts w:ascii="Segoe UI" w:hAnsi="Segoe UI" w:cs="Segoe UI"/>
+          <w:color w:val="242424"/>
+          <w:sz w:val="20"/>
+          <w:szCs w:val="20"/>
+          <w:shd w:val="clear" w:color="auto" w:fill="F5F5F5"/>
+        </w:rPr>
+        <w:t xml:space="preserve">Pour la commande </w:t>
+      </w:r>
+      <w:proofErr w:type="spellStart"/>
+      <w:r>
+        <w:rPr>
+          <w:rFonts w:ascii="Segoe UI" w:hAnsi="Segoe UI" w:cs="Segoe UI"/>
+          <w:b/>
+          <w:bCs/>
+          <w:i/>
+          <w:iCs/>
+          <w:color w:val="242424"/>
+          <w:sz w:val="20"/>
+          <w:szCs w:val="20"/>
+          <w:shd w:val="clear" w:color="auto" w:fill="F5F5F5"/>
+        </w:rPr>
+        <w:t>npm</w:t>
+      </w:r>
+      <w:proofErr w:type="spellEnd"/>
+      <w:r>
+        <w:rPr>
+          <w:rFonts w:ascii="Segoe UI" w:hAnsi="Segoe UI" w:cs="Segoe UI"/>
+          <w:b/>
+          <w:bCs/>
+          <w:i/>
+          <w:iCs/>
+          <w:color w:val="242424"/>
+          <w:sz w:val="20"/>
+          <w:szCs w:val="20"/>
+          <w:shd w:val="clear" w:color="auto" w:fill="F5F5F5"/>
+        </w:rPr>
+        <w:t xml:space="preserve"> </w:t>
+      </w:r>
+      <w:proofErr w:type="spellStart"/>
+      <w:r>
+        <w:rPr>
+          <w:rFonts w:ascii="Segoe UI" w:hAnsi="Segoe UI" w:cs="Segoe UI"/>
+          <w:b/>
+          <w:bCs/>
+          <w:i/>
+          <w:iCs/>
+          <w:color w:val="242424"/>
+          <w:sz w:val="20"/>
+          <w:szCs w:val="20"/>
+          <w:shd w:val="clear" w:color="auto" w:fill="F5F5F5"/>
+        </w:rPr>
+        <w:t>install</w:t>
+      </w:r>
+      <w:proofErr w:type="spellEnd"/>
+      <w:r>
+        <w:rPr>
+          <w:rFonts w:ascii="Segoe UI" w:hAnsi="Segoe UI" w:cs="Segoe UI"/>
+          <w:color w:val="242424"/>
+          <w:sz w:val="20"/>
+          <w:szCs w:val="20"/>
+          <w:shd w:val="clear" w:color="auto" w:fill="F5F5F5"/>
+        </w:rPr>
+        <w:t> quelle est la différence entre l'option </w:t>
+      </w:r>
+      <w:r>
+        <w:rPr>
+          <w:rFonts w:ascii="Segoe UI" w:hAnsi="Segoe UI" w:cs="Segoe UI"/>
+          <w:b/>
+          <w:bCs/>
+          <w:i/>
+          <w:iCs/>
+          <w:color w:val="242424"/>
+          <w:sz w:val="20"/>
+          <w:szCs w:val="20"/>
+          <w:shd w:val="clear" w:color="auto" w:fill="F5F5F5"/>
+        </w:rPr>
+        <w:t>--</w:t>
+      </w:r>
+      <w:proofErr w:type="spellStart"/>
+      <w:r>
+        <w:rPr>
+          <w:rFonts w:ascii="Segoe UI" w:hAnsi="Segoe UI" w:cs="Segoe UI"/>
+          <w:b/>
+          <w:bCs/>
+          <w:i/>
+          <w:iCs/>
+          <w:color w:val="242424"/>
+          <w:sz w:val="20"/>
+          <w:szCs w:val="20"/>
+          <w:shd w:val="clear" w:color="auto" w:fill="F5F5F5"/>
+        </w:rPr>
+        <w:t>save</w:t>
+      </w:r>
+      <w:proofErr w:type="spellEnd"/>
+      <w:r>
+        <w:rPr>
+          <w:rFonts w:ascii="Segoe UI" w:hAnsi="Segoe UI" w:cs="Segoe UI"/>
+          <w:color w:val="242424"/>
+          <w:sz w:val="20"/>
+          <w:szCs w:val="20"/>
+          <w:shd w:val="clear" w:color="auto" w:fill="F5F5F5"/>
+        </w:rPr>
+        <w:t xml:space="preserve"> et l'option </w:t>
+      </w:r>
+      <w:r>
+        <w:rPr>
+          <w:rFonts w:ascii="Segoe UI" w:hAnsi="Segoe UI" w:cs="Segoe UI"/>
+          <w:b/>
+          <w:bCs/>
+          <w:i/>
+          <w:iCs/>
+          <w:color w:val="242424"/>
+          <w:sz w:val="20"/>
+          <w:szCs w:val="20"/>
+          <w:shd w:val="clear" w:color="auto" w:fill="F5F5F5"/>
+        </w:rPr>
+        <w:t>--</w:t>
+      </w:r>
+      <w:proofErr w:type="spellStart"/>
+      <w:r>
+        <w:rPr>
+          <w:rFonts w:ascii="Segoe UI" w:hAnsi="Segoe UI" w:cs="Segoe UI"/>
+          <w:b/>
+          <w:bCs/>
+          <w:i/>
+          <w:iCs/>
+          <w:color w:val="242424"/>
+          <w:sz w:val="20"/>
+          <w:szCs w:val="20"/>
+          <w:shd w:val="clear" w:color="auto" w:fill="F5F5F5"/>
+        </w:rPr>
+        <w:t>save</w:t>
+      </w:r>
+      <w:proofErr w:type="spellEnd"/>
+      <w:r>
+        <w:rPr>
+          <w:rFonts w:ascii="Segoe UI" w:hAnsi="Segoe UI" w:cs="Segoe UI"/>
+          <w:b/>
+          <w:bCs/>
+          <w:i/>
+          <w:iCs/>
+          <w:color w:val="242424"/>
+          <w:sz w:val="20"/>
+          <w:szCs w:val="20"/>
+          <w:shd w:val="clear" w:color="auto" w:fill="F5F5F5"/>
+        </w:rPr>
+        <w:t>-dev</w:t>
+      </w:r>
+      <w:r>
+        <w:rPr>
+          <w:rFonts w:ascii="Segoe UI" w:hAnsi="Segoe UI" w:cs="Segoe UI"/>
+          <w:color w:val="242424"/>
+          <w:sz w:val="20"/>
+          <w:szCs w:val="20"/>
+          <w:shd w:val="clear" w:color="auto" w:fill="F5F5F5"/>
+        </w:rPr>
+        <w:t xml:space="preserve"> ?</w:t>
+      </w:r>
+    </w:p>
+    <w:p>
+      <w:pPr>
+        <w:pStyle w:val="Paragraphedeliste"/>
+        <w:numPr>
+          <w:ilvl w:val="0"/>
+          <w:numId w:val="2"/>
+        </w:numPr>
+        <w:spacing w:before="100" w:beforeAutospacing="1" w:after="100" w:afterAutospacing="1" w:line="276" w:lineRule="auto"/>
+        <w:rPr>
+          <w:rFonts w:ascii="Segoe UI" w:hAnsi="Segoe UI" w:cs="Segoe UI"/>
+          <w:sz w:val="16"/>
+          <w:szCs w:val="16"/>
+        </w:rPr>
+      </w:pPr>
+      <w:r>
+        <w:rPr>
+          <w:rFonts w:ascii="Segoe UI" w:hAnsi="Segoe UI" w:cs="Segoe UI"/>
+          <w:b/>
+          <w:bCs/>
+          <w:i/>
+          <w:iCs/>
+          <w:color w:val="242424"/>
+          <w:sz w:val="20"/>
+          <w:szCs w:val="20"/>
+          <w:shd w:val="clear" w:color="auto" w:fill="F5F5F5"/>
+        </w:rPr>
+        <w:t>--</w:t>
+      </w:r>
+      <w:proofErr w:type="spellStart"/>
+      <w:r>
+        <w:rPr>
+          <w:rFonts w:ascii="Segoe UI" w:hAnsi="Segoe UI" w:cs="Segoe UI"/>
+          <w:b/>
+          <w:bCs/>
+          <w:i/>
+          <w:iCs/>
+          <w:color w:val="242424"/>
+          <w:sz w:val="20"/>
+          <w:szCs w:val="20"/>
+          <w:shd w:val="clear" w:color="auto" w:fill="F5F5F5"/>
+        </w:rPr>
+        <w:t>save</w:t>
+      </w:r>
+      <w:proofErr w:type="spellEnd"/>
+      <w:r>
+        <w:rPr>
+          <w:rFonts w:ascii="Segoe UI" w:hAnsi="Segoe UI" w:cs="Segoe UI"/>
+          <w:color w:val="242424"/>
+          <w:sz w:val="20"/>
+          <w:szCs w:val="20"/>
+          <w:shd w:val="clear" w:color="auto" w:fill="F5F5F5"/>
+        </w:rPr>
+        <w:t xml:space="preserve">    </w:t>
+      </w:r>
+      <w:r>
+        <w:rPr>
+          <w:rFonts w:ascii="Segoe UI" w:hAnsi="Segoe UI" w:cs="Segoe UI"/>
+          <w:color w:val="242424"/>
+          <w:sz w:val="20"/>
+          <w:szCs w:val="20"/>
+          <w:shd w:val="clear" w:color="auto" w:fill="F5F5F5"/>
+        </w:rPr>
+        <w:t xml:space="preserve">:  il se mets dans </w:t>
+      </w:r>
+      <w:proofErr w:type="spellStart"/>
+      <w:r>
+        <w:rPr>
+          <w:rFonts w:ascii="Segoe UI" w:hAnsi="Segoe UI" w:cs="Segoe UI"/>
+          <w:color w:val="242424"/>
+          <w:sz w:val="20"/>
+          <w:szCs w:val="20"/>
+          <w:shd w:val="clear" w:color="auto" w:fill="F5F5F5"/>
+        </w:rPr>
+        <w:t>package.json</w:t>
+      </w:r>
+      <w:proofErr w:type="spellEnd"/>
+      <w:r>
+        <w:rPr>
+          <w:rFonts w:ascii="Segoe UI" w:hAnsi="Segoe UI" w:cs="Segoe UI"/>
+          <w:color w:val="242424"/>
+          <w:sz w:val="20"/>
+          <w:szCs w:val="20"/>
+          <w:shd w:val="clear" w:color="auto" w:fill="F5F5F5"/>
+        </w:rPr>
+        <w:t xml:space="preserve"> </w:t>
+      </w:r>
+      <w:r>
+        <w:t>est ajouté dans</w:t>
+      </w:r>
+      <w:r>
+        <w:rPr>
+          <w:rFonts w:ascii="Segoe UI" w:hAnsi="Segoe UI" w:cs="Segoe UI"/>
+          <w:b/>
+          <w:bCs/>
+          <w:i/>
+          <w:iCs/>
+          <w:color w:val="242424"/>
+          <w:sz w:val="20"/>
+          <w:szCs w:val="20"/>
+          <w:shd w:val="clear" w:color="auto" w:fill="F5F5F5"/>
+        </w:rPr>
+        <w:t xml:space="preserve"> </w:t>
+      </w:r>
+      <w:r>
+        <w:t>"</w:t>
+      </w:r>
+      <w:proofErr w:type="spellStart"/>
+      <w:r>
+        <w:t>Dependencies</w:t>
+      </w:r>
+      <w:proofErr w:type="spellEnd"/>
+      <w:r>
+        <w:t>"</w:t>
+      </w:r>
+      <w:r>
+        <w:t>.</w:t>
+      </w:r>
+    </w:p>
+    <w:p>
+      <w:pPr>
+        <w:pStyle w:val="Paragraphedeliste"/>
+        <w:numPr>
+          <w:ilvl w:val="0"/>
+          <w:numId w:val="2"/>
+        </w:numPr>
+        <w:spacing w:before="100" w:beforeAutospacing="1" w:after="100" w:afterAutospacing="1" w:line="276" w:lineRule="auto"/>
+        <w:rPr>
+          <w:rFonts w:ascii="Segoe UI" w:hAnsi="Segoe UI" w:cs="Segoe UI"/>
+          <w:sz w:val="16"/>
+          <w:szCs w:val="16"/>
+        </w:rPr>
+      </w:pPr>
+      <w:r>
+        <w:rPr>
+          <w:rFonts w:ascii="Segoe UI" w:hAnsi="Segoe UI" w:cs="Segoe UI"/>
+          <w:b/>
+          <w:bCs/>
+          <w:i/>
+          <w:iCs/>
+          <w:color w:val="242424"/>
+          <w:sz w:val="20"/>
+          <w:szCs w:val="20"/>
+          <w:shd w:val="clear" w:color="auto" w:fill="F5F5F5"/>
+        </w:rPr>
+        <w:t>--</w:t>
+      </w:r>
+      <w:proofErr w:type="spellStart"/>
+      <w:r>
+        <w:rPr>
+          <w:rFonts w:ascii="Segoe UI" w:hAnsi="Segoe UI" w:cs="Segoe UI"/>
+          <w:b/>
+          <w:bCs/>
+          <w:i/>
+          <w:iCs/>
+          <w:color w:val="242424"/>
+          <w:sz w:val="20"/>
+          <w:szCs w:val="20"/>
+          <w:shd w:val="clear" w:color="auto" w:fill="F5F5F5"/>
+        </w:rPr>
+        <w:t>save</w:t>
+      </w:r>
+      <w:proofErr w:type="spellEnd"/>
+      <w:r>
+        <w:rPr>
+          <w:rFonts w:ascii="Segoe UI" w:hAnsi="Segoe UI" w:cs="Segoe UI"/>
+          <w:b/>
+          <w:bCs/>
+          <w:i/>
+          <w:iCs/>
+          <w:color w:val="242424"/>
+          <w:sz w:val="20"/>
+          <w:szCs w:val="20"/>
+          <w:shd w:val="clear" w:color="auto" w:fill="F5F5F5"/>
+        </w:rPr>
+        <w:t>-dev</w:t>
+      </w:r>
+      <w:r>
+        <w:rPr>
+          <w:rFonts w:ascii="Segoe UI" w:hAnsi="Segoe UI" w:cs="Segoe UI"/>
+          <w:b/>
+          <w:bCs/>
+          <w:i/>
+          <w:iCs/>
+          <w:color w:val="242424"/>
+          <w:sz w:val="20"/>
+          <w:szCs w:val="20"/>
+          <w:shd w:val="clear" w:color="auto" w:fill="F5F5F5"/>
+        </w:rPr>
+        <w:t xml:space="preserve">   </w:t>
+      </w:r>
+      <w:r>
+        <w:rPr>
+          <w:rFonts w:ascii="Segoe UI" w:hAnsi="Segoe UI" w:cs="Segoe UI"/>
+          <w:color w:val="242424"/>
+          <w:sz w:val="20"/>
+          <w:szCs w:val="20"/>
+          <w:shd w:val="clear" w:color="auto" w:fill="F5F5F5"/>
+        </w:rPr>
+        <w:t xml:space="preserve">: il se mets </w:t>
+      </w:r>
+      <w:r>
+        <w:rPr>
+          <w:rFonts w:ascii="Segoe UI" w:hAnsi="Segoe UI" w:cs="Segoe UI"/>
+          <w:color w:val="242424"/>
+          <w:sz w:val="20"/>
+          <w:szCs w:val="20"/>
+          <w:shd w:val="clear" w:color="auto" w:fill="F5F5F5"/>
+        </w:rPr>
+        <w:t xml:space="preserve">dans </w:t>
+      </w:r>
+      <w:proofErr w:type="spellStart"/>
+      <w:r>
+        <w:rPr>
+          <w:rFonts w:ascii="Segoe UI" w:hAnsi="Segoe UI" w:cs="Segoe UI"/>
+          <w:color w:val="242424"/>
+          <w:sz w:val="20"/>
+          <w:szCs w:val="20"/>
+          <w:shd w:val="clear" w:color="auto" w:fill="F5F5F5"/>
+        </w:rPr>
+        <w:t>package.json</w:t>
+      </w:r>
+      <w:proofErr w:type="spellEnd"/>
+      <w:r>
+        <w:rPr>
+          <w:rFonts w:ascii="Segoe UI" w:hAnsi="Segoe UI" w:cs="Segoe UI"/>
+          <w:color w:val="242424"/>
+          <w:sz w:val="20"/>
+          <w:szCs w:val="20"/>
+          <w:shd w:val="clear" w:color="auto" w:fill="F5F5F5"/>
+        </w:rPr>
+        <w:t xml:space="preserve"> </w:t>
+      </w:r>
+      <w:r>
+        <w:t xml:space="preserve">est ajouté </w:t>
+      </w:r>
+      <w:proofErr w:type="spellStart"/>
+      <w:r>
+        <w:t>dan</w:t>
+      </w:r>
+      <w:proofErr w:type="spellEnd"/>
+      <w:r>
+        <w:rPr>
+          <w:rFonts w:ascii="Segoe UI" w:hAnsi="Segoe UI" w:cs="Segoe UI"/>
+          <w:b/>
+          <w:bCs/>
+          <w:i/>
+          <w:iCs/>
+          <w:color w:val="242424"/>
+          <w:sz w:val="20"/>
+          <w:szCs w:val="20"/>
+          <w:shd w:val="clear" w:color="auto" w:fill="F5F5F5"/>
+        </w:rPr>
+        <w:t xml:space="preserve"> </w:t>
+      </w:r>
+      <w:r>
+        <w:t>"</w:t>
+      </w:r>
+      <w:proofErr w:type="spellStart"/>
+      <w:r>
+        <w:t>devDependencies</w:t>
+      </w:r>
+      <w:proofErr w:type="spellEnd"/>
+      <w:r>
+        <w:t>"</w:t>
+      </w:r>
+      <w:r>
+        <w:t>.</w:t>
+      </w:r>
+    </w:p>
+    <w:p>
+      <w:pPr>
+        <w:pStyle w:val="Titre2"/>
+        <w:rPr>
+          <w:sz w:val="16"/>
+          <w:szCs w:val="16"/>
+        </w:rPr>
+      </w:pPr>
+      <w:bookmarkStart w:id="5" w:name="_Toc188366232"/>
+      <w:r>
+        <w:rPr>
+          <w:shd w:val="clear" w:color="auto" w:fill="F5F5F5"/>
+        </w:rPr>
+        <w:t>Corrections</w:t>
+      </w:r>
+      <w:bookmarkEnd w:id="5"/>
+      <w:r>
+        <w:rPr>
+          <w:shd w:val="clear" w:color="auto" w:fill="F5F5F5"/>
+        </w:rPr>
+        <w:t xml:space="preserve"> </w:t>
+      </w:r>
     </w:p>
     <w:p>
       <w:pPr>
@@ -2074,6 +4101,73 @@
           <w:rFonts w:ascii="Segoe UI" w:hAnsi="Segoe UI" w:cs="Segoe UI"/>
         </w:rPr>
       </w:pPr>
+      <w:proofErr w:type="spellStart"/>
+      <w:r>
+        <w:rPr>
+          <w:rFonts w:ascii="Segoe UI" w:hAnsi="Segoe UI" w:cs="Segoe UI"/>
+          <w:b/>
+          <w:bCs/>
+        </w:rPr>
+        <w:t>n</w:t>
+      </w:r>
+      <w:r>
+        <w:rPr>
+          <w:rFonts w:ascii="Segoe UI" w:hAnsi="Segoe UI" w:cs="Segoe UI"/>
+          <w:b/>
+          <w:bCs/>
+        </w:rPr>
+        <w:t>odemon</w:t>
+      </w:r>
+      <w:proofErr w:type="spellEnd"/>
+      <w:r>
+        <w:rPr>
+          <w:rFonts w:ascii="Segoe UI" w:hAnsi="Segoe UI" w:cs="Segoe UI"/>
+        </w:rPr>
+        <w:t xml:space="preserve"> pour </w:t>
+      </w:r>
+      <w:proofErr w:type="spellStart"/>
+      <w:r>
+        <w:rPr>
+          <w:rFonts w:ascii="Segoe UI" w:hAnsi="Segoe UI" w:cs="Segoe UI"/>
+        </w:rPr>
+        <w:t>redemarer</w:t>
+      </w:r>
+      <w:proofErr w:type="spellEnd"/>
+      <w:r>
+        <w:rPr>
+          <w:rFonts w:ascii="Segoe UI" w:hAnsi="Segoe UI" w:cs="Segoe UI"/>
+        </w:rPr>
+        <w:t xml:space="preserve"> server </w:t>
+      </w:r>
+      <w:proofErr w:type="spellStart"/>
+      <w:r>
+        <w:rPr>
+          <w:rFonts w:ascii="Segoe UI" w:hAnsi="Segoe UI" w:cs="Segoe UI"/>
+        </w:rPr>
+        <w:t>autumatiquement</w:t>
+      </w:r>
+      <w:proofErr w:type="spellEnd"/>
+      <w:r>
+        <w:rPr>
+          <w:rFonts w:ascii="Segoe UI" w:hAnsi="Segoe UI" w:cs="Segoe UI"/>
+        </w:rPr>
+        <w:t xml:space="preserve"> (comme live server après chaque Ctrl +S)</w:t>
+      </w:r>
+      <w:r>
+        <w:rPr>
+          <w:rFonts w:ascii="Segoe UI" w:hAnsi="Segoe UI" w:cs="Segoe UI"/>
+        </w:rPr>
+        <w:t>.</w:t>
+      </w:r>
+    </w:p>
+    <w:p>
+      <w:pPr>
+        <w:pStyle w:val="Paragraphedeliste"/>
+        <w:spacing w:before="100" w:beforeAutospacing="1" w:after="100" w:afterAutospacing="1" w:line="240" w:lineRule="auto"/>
+        <w:rPr>
+          <w:rFonts w:ascii="Segoe UI" w:hAnsi="Segoe UI" w:cs="Segoe UI"/>
+        </w:rPr>
+      </w:pPr>
     </w:p>
     <w:p>
       <w:pPr>
@@ -2096,20 +4190,22 @@
           <w:rFonts w:ascii="Segoe UI" w:hAnsi="Segoe UI" w:cs="Segoe UI"/>
         </w:rPr>
       </w:pPr>
+      <w:bookmarkStart w:id="6" w:name="_Toc188366233"/>
       <w:r>
         <w:rPr>
           <w:rFonts w:ascii="Segoe UI" w:hAnsi="Segoe UI" w:cs="Segoe UI"/>
         </w:rPr>
         <w:t>Webographie</w:t>
       </w:r>
-    </w:p>
-    <w:p>
-      <w:pPr>
-        <w:rPr>
-          <w:rFonts w:ascii="Segoe UI" w:hAnsi="Segoe UI" w:cs="Segoe UI"/>
-        </w:rPr>
-      </w:pPr>
-      <w:hyperlink r:id="rId12" w:history="1">
+      <w:bookmarkEnd w:id="6"/>
+    </w:p>
+    <w:p>
+      <w:pPr>
+        <w:rPr>
+          <w:rFonts w:ascii="Segoe UI" w:hAnsi="Segoe UI" w:cs="Segoe UI"/>
+        </w:rPr>
+      </w:pPr>
+      <w:hyperlink r:id="rId14" w:history="1">
         <w:r>
           <w:rPr>
             <w:rStyle w:val="Lienhypertexte"/>
@@ -2131,7 +4227,7 @@
           <w:rFonts w:ascii="Segoe UI" w:hAnsi="Segoe UI" w:cs="Segoe UI"/>
         </w:rPr>
       </w:pPr>
-      <w:hyperlink r:id="rId13" w:history="1">
+      <w:hyperlink r:id="rId15" w:history="1">
         <w:r>
           <w:rPr>
             <w:rStyle w:val="Lienhypertexte"/>
@@ -2146,6 +4242,47 @@
         </w:rPr>
         <w:t xml:space="preserve"> </w:t>
       </w:r>
+    </w:p>
+    <w:p>
+      <w:pPr>
+        <w:rPr>
+          <w:rFonts w:ascii="Segoe UI" w:hAnsi="Segoe UI" w:cs="Segoe UI"/>
+          <w:lang w:val="en-US"/>
+        </w:rPr>
+      </w:pPr>
+      <w:hyperlink r:id="rId16" w:history="1">
+        <w:r>
+          <w:rPr>
+            <w:rStyle w:val="Lienhypertexte"/>
+            <w:rFonts w:ascii="Segoe UI" w:hAnsi="Segoe UI" w:cs="Segoe UI"/>
+            <w:lang w:val="en-US"/>
+          </w:rPr>
+          <w:t>https://chatgpt.com/c/672e2b2b-8fd0-800b-a0f5-ab8ae8515f66</w:t>
+        </w:r>
+      </w:hyperlink>
+      <w:r>
+        <w:rPr>
+          <w:rFonts w:ascii="Segoe UI" w:hAnsi="Segoe UI" w:cs="Segoe UI"/>
+          <w:lang w:val="en-US"/>
+        </w:rPr>
+        <w:t xml:space="preserve"> JS-</w:t>
+      </w:r>
+      <w:proofErr w:type="spellStart"/>
+      <w:r>
+        <w:rPr>
+          <w:rFonts w:ascii="Segoe UI" w:hAnsi="Segoe UI" w:cs="Segoe UI"/>
+          <w:lang w:val="en-US"/>
+        </w:rPr>
+        <w:t>Cheat</w:t>
+      </w:r>
+      <w:r>
+        <w:rPr>
+          <w:rFonts w:ascii="Segoe UI" w:hAnsi="Segoe UI" w:cs="Segoe UI"/>
+          <w:lang w:val="en-US"/>
+        </w:rPr>
+        <w:t>list</w:t>
+      </w:r>
+      <w:proofErr w:type="spellEnd"/>
     </w:p>
     <w:sectPr>
       <w:pgSz w:w="11906" w:h="16838"/>

</xml_diff>